<commit_message>
Documents updated. Very minor correction made to Dijkstra explanation after hard copies were sent
</commit_message>
<xml_diff>
--- a/Documents/Technical Design Document.docx
+++ b/Documents/Technical Design Document.docx
@@ -158,12 +158,12 @@
           <wp:inline distB="0" distT="0" distL="114300" distR="114300">
             <wp:extent cx="2273300" cy="1184275"/>
             <wp:effectExtent b="0" l="0" r="0" t="0"/>
-            <wp:docPr id="1028" name="image2.png"/>
+            <wp:docPr id="1028" name="image1.png"/>
             <a:graphic>
               <a:graphicData uri="http://schemas.openxmlformats.org/drawingml/2006/picture">
                 <pic:pic>
                   <pic:nvPicPr>
-                    <pic:cNvPr id="0" name="image2.png"/>
+                    <pic:cNvPr id="0" name="image1.png"/>
                     <pic:cNvPicPr preferRelativeResize="0"/>
                   </pic:nvPicPr>
                   <pic:blipFill>
@@ -528,7 +528,7 @@
                 <w:szCs w:val="32"/>
                 <w:rtl w:val="0"/>
               </w:rPr>
-              <w:t xml:space="preserve">03/05/20]</w:t>
+              <w:t xml:space="preserve">04/09/20]</w:t>
             </w:r>
             <w:r>
               <w:rPr>
@@ -714,7 +714,7 @@
         <w:p>
           <w:pPr>
             <w:tabs>
-              <w:tab w:val="right" w:pos="9030"/>
+              <w:tab w:val="right" w:pos="9025.511811023624"/>
             </w:tabs>
             <w:spacing w:before="80" w:line="240" w:lineRule="auto"/>
             <w:ind w:left="0" w:firstLine="0"/>
@@ -793,7 +793,7 @@
               <w:vertAlign w:val="baseline"/>
               <w:rtl w:val="0"/>
             </w:rPr>
-            <w:t xml:space="preserve">2</w:t>
+            <w:t xml:space="preserve">1</w:t>
           </w:r>
           <w:r>
             <w:fldChar w:fldCharType="end"/>
@@ -807,7 +807,7 @@
         <w:p>
           <w:pPr>
             <w:tabs>
-              <w:tab w:val="right" w:pos="9030"/>
+              <w:tab w:val="right" w:pos="9025.511811023624"/>
             </w:tabs>
             <w:spacing w:before="200" w:line="240" w:lineRule="auto"/>
             <w:ind w:left="0" w:firstLine="0"/>
@@ -881,7 +881,7 @@
               <w:vertAlign w:val="baseline"/>
               <w:rtl w:val="0"/>
             </w:rPr>
-            <w:t xml:space="preserve">3</w:t>
+            <w:t xml:space="preserve">2</w:t>
           </w:r>
           <w:r>
             <w:fldChar w:fldCharType="end"/>
@@ -895,22 +895,38 @@
         <w:p>
           <w:pPr>
             <w:tabs>
-              <w:tab w:val="right" w:pos="9030"/>
+              <w:tab w:val="right" w:pos="9025.511811023624"/>
             </w:tabs>
             <w:spacing w:before="60" w:line="240" w:lineRule="auto"/>
             <w:ind w:left="360" w:firstLine="0"/>
             <w:rPr>
               <w:rFonts w:ascii="Calibri" w:cs="Calibri" w:eastAsia="Calibri" w:hAnsi="Calibri"/>
+              <w:b w:val="0"/>
+              <w:i w:val="0"/>
+              <w:smallCaps w:val="0"/>
+              <w:strike w:val="0"/>
+              <w:color w:val="000000"/>
               <w:sz w:val="22"/>
               <w:szCs w:val="22"/>
+              <w:u w:val="none"/>
+              <w:shd w:fill="auto" w:val="clear"/>
+              <w:vertAlign w:val="baseline"/>
             </w:rPr>
           </w:pPr>
           <w:hyperlink w:anchor="_heading=h.pvz2hshsqf4l">
             <w:r>
               <w:rPr>
                 <w:rFonts w:ascii="Calibri" w:cs="Calibri" w:eastAsia="Calibri" w:hAnsi="Calibri"/>
+                <w:b w:val="0"/>
+                <w:i w:val="0"/>
+                <w:smallCaps w:val="0"/>
+                <w:strike w:val="0"/>
+                <w:color w:val="000000"/>
                 <w:sz w:val="22"/>
                 <w:szCs w:val="22"/>
+                <w:u w:val="none"/>
+                <w:shd w:fill="auto" w:val="clear"/>
+                <w:vertAlign w:val="baseline"/>
                 <w:rtl w:val="0"/>
               </w:rPr>
               <w:t xml:space="preserve">Class Diagram: RPG Rules</w:t>
@@ -919,8 +935,16 @@
           <w:r>
             <w:rPr>
               <w:rFonts w:ascii="Calibri" w:cs="Calibri" w:eastAsia="Calibri" w:hAnsi="Calibri"/>
+              <w:b w:val="0"/>
+              <w:i w:val="0"/>
+              <w:smallCaps w:val="0"/>
+              <w:strike w:val="0"/>
+              <w:color w:val="000000"/>
               <w:sz w:val="22"/>
               <w:szCs w:val="22"/>
+              <w:u w:val="none"/>
+              <w:shd w:fill="auto" w:val="clear"/>
+              <w:vertAlign w:val="baseline"/>
               <w:rtl w:val="0"/>
             </w:rPr>
             <w:tab/>
@@ -933,11 +957,19 @@
           <w:r>
             <w:rPr>
               <w:rFonts w:ascii="Calibri" w:cs="Calibri" w:eastAsia="Calibri" w:hAnsi="Calibri"/>
+              <w:b w:val="0"/>
+              <w:i w:val="0"/>
+              <w:smallCaps w:val="0"/>
+              <w:strike w:val="0"/>
+              <w:color w:val="000000"/>
               <w:sz w:val="22"/>
               <w:szCs w:val="22"/>
+              <w:u w:val="none"/>
+              <w:shd w:fill="auto" w:val="clear"/>
+              <w:vertAlign w:val="baseline"/>
               <w:rtl w:val="0"/>
             </w:rPr>
-            <w:t xml:space="preserve">4</w:t>
+            <w:t xml:space="preserve">3</w:t>
           </w:r>
           <w:r>
             <w:fldChar w:fldCharType="end"/>
@@ -951,23 +983,38 @@
         <w:p>
           <w:pPr>
             <w:tabs>
-              <w:tab w:val="right" w:pos="9030"/>
+              <w:tab w:val="right" w:pos="9025.511811023624"/>
             </w:tabs>
             <w:spacing w:before="200" w:line="240" w:lineRule="auto"/>
             <w:ind w:left="0" w:firstLine="0"/>
             <w:rPr>
               <w:rFonts w:ascii="Calibri" w:cs="Calibri" w:eastAsia="Calibri" w:hAnsi="Calibri"/>
+              <w:b w:val="1"/>
+              <w:i w:val="0"/>
+              <w:smallCaps w:val="0"/>
+              <w:strike w:val="0"/>
+              <w:color w:val="000000"/>
               <w:sz w:val="22"/>
               <w:szCs w:val="22"/>
+              <w:u w:val="none"/>
+              <w:shd w:fill="auto" w:val="clear"/>
+              <w:vertAlign w:val="baseline"/>
             </w:rPr>
           </w:pPr>
-          <w:hyperlink w:anchor="_heading=h.m6framthz3bq">
+          <w:hyperlink w:anchor="_heading=h.lzpgof58d6lf">
             <w:r>
               <w:rPr>
                 <w:rFonts w:ascii="Calibri" w:cs="Calibri" w:eastAsia="Calibri" w:hAnsi="Calibri"/>
                 <w:b w:val="1"/>
+                <w:i w:val="0"/>
+                <w:smallCaps w:val="0"/>
+                <w:strike w:val="0"/>
+                <w:color w:val="000000"/>
                 <w:sz w:val="22"/>
                 <w:szCs w:val="22"/>
+                <w:u w:val="none"/>
+                <w:shd w:fill="auto" w:val="clear"/>
+                <w:vertAlign w:val="baseline"/>
                 <w:rtl w:val="0"/>
               </w:rPr>
               <w:t xml:space="preserve">Features</w:t>
@@ -977,23 +1024,37 @@
             <w:rPr>
               <w:rFonts w:ascii="Calibri" w:cs="Calibri" w:eastAsia="Calibri" w:hAnsi="Calibri"/>
               <w:b w:val="1"/>
+              <w:i w:val="0"/>
+              <w:smallCaps w:val="0"/>
+              <w:strike w:val="0"/>
+              <w:color w:val="000000"/>
               <w:sz w:val="22"/>
               <w:szCs w:val="22"/>
+              <w:u w:val="none"/>
+              <w:shd w:fill="auto" w:val="clear"/>
+              <w:vertAlign w:val="baseline"/>
               <w:rtl w:val="0"/>
             </w:rPr>
             <w:tab/>
           </w:r>
           <w:r>
             <w:fldChar w:fldCharType="begin"/>
-            <w:instrText xml:space="preserve"> PAGEREF _heading=h.m6framthz3bq \h </w:instrText>
+            <w:instrText xml:space="preserve"> PAGEREF _heading=h.lzpgof58d6lf \h </w:instrText>
             <w:fldChar w:fldCharType="separate"/>
           </w:r>
           <w:r>
             <w:rPr>
               <w:rFonts w:ascii="Calibri" w:cs="Calibri" w:eastAsia="Calibri" w:hAnsi="Calibri"/>
               <w:b w:val="1"/>
+              <w:i w:val="0"/>
+              <w:smallCaps w:val="0"/>
+              <w:strike w:val="0"/>
+              <w:color w:val="000000"/>
               <w:sz w:val="22"/>
               <w:szCs w:val="22"/>
+              <w:u w:val="none"/>
+              <w:shd w:fill="auto" w:val="clear"/>
+              <w:vertAlign w:val="baseline"/>
               <w:rtl w:val="0"/>
             </w:rPr>
             <w:t xml:space="preserve">4</w:t>
@@ -1010,32 +1071,56 @@
         <w:p>
           <w:pPr>
             <w:tabs>
-              <w:tab w:val="right" w:pos="9030"/>
+              <w:tab w:val="right" w:pos="9025.511811023624"/>
             </w:tabs>
             <w:spacing w:before="60" w:line="240" w:lineRule="auto"/>
             <w:ind w:left="360" w:firstLine="0"/>
             <w:rPr>
               <w:rFonts w:ascii="Calibri" w:cs="Calibri" w:eastAsia="Calibri" w:hAnsi="Calibri"/>
+              <w:b w:val="0"/>
+              <w:i w:val="0"/>
+              <w:smallCaps w:val="0"/>
+              <w:strike w:val="0"/>
+              <w:color w:val="000000"/>
               <w:sz w:val="22"/>
               <w:szCs w:val="22"/>
+              <w:u w:val="none"/>
+              <w:shd w:fill="auto" w:val="clear"/>
+              <w:vertAlign w:val="baseline"/>
             </w:rPr>
           </w:pPr>
           <w:hyperlink w:anchor="_heading=h.xsql0zx4eq3c">
             <w:r>
               <w:rPr>
                 <w:rFonts w:ascii="Calibri" w:cs="Calibri" w:eastAsia="Calibri" w:hAnsi="Calibri"/>
+                <w:b w:val="0"/>
+                <w:i w:val="0"/>
+                <w:smallCaps w:val="0"/>
+                <w:strike w:val="0"/>
+                <w:color w:val="000000"/>
                 <w:sz w:val="22"/>
                 <w:szCs w:val="22"/>
-                <w:rtl w:val="0"/>
-              </w:rPr>
-              <w:t xml:space="preserve">Feature: Player</w:t>
+                <w:u w:val="none"/>
+                <w:shd w:fill="auto" w:val="clear"/>
+                <w:vertAlign w:val="baseline"/>
+                <w:rtl w:val="0"/>
+              </w:rPr>
+              <w:t xml:space="preserve">Feature: Car</w:t>
             </w:r>
           </w:hyperlink>
           <w:r>
             <w:rPr>
               <w:rFonts w:ascii="Calibri" w:cs="Calibri" w:eastAsia="Calibri" w:hAnsi="Calibri"/>
+              <w:b w:val="0"/>
+              <w:i w:val="0"/>
+              <w:smallCaps w:val="0"/>
+              <w:strike w:val="0"/>
+              <w:color w:val="000000"/>
               <w:sz w:val="22"/>
               <w:szCs w:val="22"/>
+              <w:u w:val="none"/>
+              <w:shd w:fill="auto" w:val="clear"/>
+              <w:vertAlign w:val="baseline"/>
               <w:rtl w:val="0"/>
             </w:rPr>
             <w:tab/>
@@ -1048,11 +1133,19 @@
           <w:r>
             <w:rPr>
               <w:rFonts w:ascii="Calibri" w:cs="Calibri" w:eastAsia="Calibri" w:hAnsi="Calibri"/>
+              <w:b w:val="0"/>
+              <w:i w:val="0"/>
+              <w:smallCaps w:val="0"/>
+              <w:strike w:val="0"/>
+              <w:color w:val="000000"/>
               <w:sz w:val="22"/>
               <w:szCs w:val="22"/>
+              <w:u w:val="none"/>
+              <w:shd w:fill="auto" w:val="clear"/>
+              <w:vertAlign w:val="baseline"/>
               <w:rtl w:val="0"/>
             </w:rPr>
-            <w:t xml:space="preserve">5</w:t>
+            <w:t xml:space="preserve">4</w:t>
           </w:r>
           <w:r>
             <w:fldChar w:fldCharType="end"/>
@@ -1066,7 +1159,271 @@
         <w:p>
           <w:pPr>
             <w:tabs>
-              <w:tab w:val="right" w:pos="9030"/>
+              <w:tab w:val="right" w:pos="9025.511811023624"/>
+            </w:tabs>
+            <w:spacing w:before="60" w:line="240" w:lineRule="auto"/>
+            <w:ind w:left="360" w:firstLine="0"/>
+            <w:rPr>
+              <w:rFonts w:ascii="Calibri" w:cs="Calibri" w:eastAsia="Calibri" w:hAnsi="Calibri"/>
+              <w:b w:val="0"/>
+              <w:i w:val="0"/>
+              <w:smallCaps w:val="0"/>
+              <w:strike w:val="0"/>
+              <w:color w:val="000000"/>
+              <w:sz w:val="22"/>
+              <w:szCs w:val="22"/>
+              <w:u w:val="none"/>
+              <w:shd w:fill="auto" w:val="clear"/>
+              <w:vertAlign w:val="baseline"/>
+            </w:rPr>
+          </w:pPr>
+          <w:hyperlink w:anchor="_heading=h.uj49ug2s0czf">
+            <w:r>
+              <w:rPr>
+                <w:rFonts w:ascii="Calibri" w:cs="Calibri" w:eastAsia="Calibri" w:hAnsi="Calibri"/>
+                <w:b w:val="0"/>
+                <w:i w:val="0"/>
+                <w:smallCaps w:val="0"/>
+                <w:strike w:val="0"/>
+                <w:color w:val="000000"/>
+                <w:sz w:val="22"/>
+                <w:szCs w:val="22"/>
+                <w:u w:val="none"/>
+                <w:shd w:fill="auto" w:val="clear"/>
+                <w:vertAlign w:val="baseline"/>
+                <w:rtl w:val="0"/>
+              </w:rPr>
+              <w:t xml:space="preserve">Feature: Map</w:t>
+            </w:r>
+          </w:hyperlink>
+          <w:r>
+            <w:rPr>
+              <w:rFonts w:ascii="Calibri" w:cs="Calibri" w:eastAsia="Calibri" w:hAnsi="Calibri"/>
+              <w:b w:val="0"/>
+              <w:i w:val="0"/>
+              <w:smallCaps w:val="0"/>
+              <w:strike w:val="0"/>
+              <w:color w:val="000000"/>
+              <w:sz w:val="22"/>
+              <w:szCs w:val="22"/>
+              <w:u w:val="none"/>
+              <w:shd w:fill="auto" w:val="clear"/>
+              <w:vertAlign w:val="baseline"/>
+              <w:rtl w:val="0"/>
+            </w:rPr>
+            <w:tab/>
+          </w:r>
+          <w:r>
+            <w:fldChar w:fldCharType="begin"/>
+            <w:instrText xml:space="preserve"> PAGEREF _heading=h.uj49ug2s0czf \h </w:instrText>
+            <w:fldChar w:fldCharType="separate"/>
+          </w:r>
+          <w:r>
+            <w:rPr>
+              <w:rFonts w:ascii="Calibri" w:cs="Calibri" w:eastAsia="Calibri" w:hAnsi="Calibri"/>
+              <w:b w:val="0"/>
+              <w:i w:val="0"/>
+              <w:smallCaps w:val="0"/>
+              <w:strike w:val="0"/>
+              <w:color w:val="000000"/>
+              <w:sz w:val="22"/>
+              <w:szCs w:val="22"/>
+              <w:u w:val="none"/>
+              <w:shd w:fill="auto" w:val="clear"/>
+              <w:vertAlign w:val="baseline"/>
+              <w:rtl w:val="0"/>
+            </w:rPr>
+            <w:t xml:space="preserve">4</w:t>
+          </w:r>
+          <w:r>
+            <w:fldChar w:fldCharType="end"/>
+          </w:r>
+          <w:r>
+            <w:rPr>
+              <w:rtl w:val="0"/>
+            </w:rPr>
+          </w:r>
+        </w:p>
+        <w:p>
+          <w:pPr>
+            <w:tabs>
+              <w:tab w:val="right" w:pos="9025.511811023624"/>
+            </w:tabs>
+            <w:spacing w:before="60" w:line="240" w:lineRule="auto"/>
+            <w:ind w:left="360" w:firstLine="0"/>
+            <w:rPr>
+              <w:rFonts w:ascii="Calibri" w:cs="Calibri" w:eastAsia="Calibri" w:hAnsi="Calibri"/>
+              <w:b w:val="0"/>
+              <w:i w:val="0"/>
+              <w:smallCaps w:val="0"/>
+              <w:strike w:val="0"/>
+              <w:color w:val="000000"/>
+              <w:sz w:val="22"/>
+              <w:szCs w:val="22"/>
+              <w:u w:val="none"/>
+              <w:shd w:fill="auto" w:val="clear"/>
+              <w:vertAlign w:val="baseline"/>
+            </w:rPr>
+          </w:pPr>
+          <w:hyperlink w:anchor="_heading=h.cuuc4qccfsvn">
+            <w:r>
+              <w:rPr>
+                <w:rFonts w:ascii="Calibri" w:cs="Calibri" w:eastAsia="Calibri" w:hAnsi="Calibri"/>
+                <w:b w:val="0"/>
+                <w:i w:val="0"/>
+                <w:smallCaps w:val="0"/>
+                <w:strike w:val="0"/>
+                <w:color w:val="000000"/>
+                <w:sz w:val="22"/>
+                <w:szCs w:val="22"/>
+                <w:u w:val="none"/>
+                <w:shd w:fill="auto" w:val="clear"/>
+                <w:vertAlign w:val="baseline"/>
+                <w:rtl w:val="0"/>
+              </w:rPr>
+              <w:t xml:space="preserve">Feature: Town</w:t>
+            </w:r>
+          </w:hyperlink>
+          <w:r>
+            <w:rPr>
+              <w:rFonts w:ascii="Calibri" w:cs="Calibri" w:eastAsia="Calibri" w:hAnsi="Calibri"/>
+              <w:b w:val="0"/>
+              <w:i w:val="0"/>
+              <w:smallCaps w:val="0"/>
+              <w:strike w:val="0"/>
+              <w:color w:val="000000"/>
+              <w:sz w:val="22"/>
+              <w:szCs w:val="22"/>
+              <w:u w:val="none"/>
+              <w:shd w:fill="auto" w:val="clear"/>
+              <w:vertAlign w:val="baseline"/>
+              <w:rtl w:val="0"/>
+            </w:rPr>
+            <w:tab/>
+          </w:r>
+          <w:r>
+            <w:fldChar w:fldCharType="begin"/>
+            <w:instrText xml:space="preserve"> PAGEREF _heading=h.cuuc4qccfsvn \h </w:instrText>
+            <w:fldChar w:fldCharType="separate"/>
+          </w:r>
+          <w:r>
+            <w:rPr>
+              <w:rFonts w:ascii="Calibri" w:cs="Calibri" w:eastAsia="Calibri" w:hAnsi="Calibri"/>
+              <w:b w:val="0"/>
+              <w:i w:val="0"/>
+              <w:smallCaps w:val="0"/>
+              <w:strike w:val="0"/>
+              <w:color w:val="000000"/>
+              <w:sz w:val="22"/>
+              <w:szCs w:val="22"/>
+              <w:u w:val="none"/>
+              <w:shd w:fill="auto" w:val="clear"/>
+              <w:vertAlign w:val="baseline"/>
+              <w:rtl w:val="0"/>
+            </w:rPr>
+            <w:t xml:space="preserve">4</w:t>
+          </w:r>
+          <w:r>
+            <w:fldChar w:fldCharType="end"/>
+          </w:r>
+          <w:r>
+            <w:rPr>
+              <w:rtl w:val="0"/>
+            </w:rPr>
+          </w:r>
+        </w:p>
+        <w:p>
+          <w:pPr>
+            <w:tabs>
+              <w:tab w:val="right" w:pos="9025.511811023624"/>
+            </w:tabs>
+            <w:spacing w:before="60" w:line="240" w:lineRule="auto"/>
+            <w:ind w:left="360" w:firstLine="0"/>
+            <w:rPr>
+              <w:rFonts w:ascii="Calibri" w:cs="Calibri" w:eastAsia="Calibri" w:hAnsi="Calibri"/>
+              <w:b w:val="0"/>
+              <w:i w:val="0"/>
+              <w:smallCaps w:val="0"/>
+              <w:strike w:val="0"/>
+              <w:color w:val="000000"/>
+              <w:sz w:val="22"/>
+              <w:szCs w:val="22"/>
+              <w:u w:val="none"/>
+              <w:shd w:fill="auto" w:val="clear"/>
+              <w:vertAlign w:val="baseline"/>
+            </w:rPr>
+          </w:pPr>
+          <w:hyperlink w:anchor="_heading=h.r0y375yvs2fr">
+            <w:r>
+              <w:rPr>
+                <w:rFonts w:ascii="Calibri" w:cs="Calibri" w:eastAsia="Calibri" w:hAnsi="Calibri"/>
+                <w:b w:val="0"/>
+                <w:i w:val="0"/>
+                <w:smallCaps w:val="0"/>
+                <w:strike w:val="0"/>
+                <w:color w:val="000000"/>
+                <w:sz w:val="22"/>
+                <w:szCs w:val="22"/>
+                <w:u w:val="none"/>
+                <w:shd w:fill="auto" w:val="clear"/>
+                <w:vertAlign w:val="baseline"/>
+                <w:rtl w:val="0"/>
+              </w:rPr>
+              <w:t xml:space="preserve">Feature: Hud</w:t>
+            </w:r>
+          </w:hyperlink>
+          <w:r>
+            <w:rPr>
+              <w:rFonts w:ascii="Calibri" w:cs="Calibri" w:eastAsia="Calibri" w:hAnsi="Calibri"/>
+              <w:b w:val="0"/>
+              <w:i w:val="0"/>
+              <w:smallCaps w:val="0"/>
+              <w:strike w:val="0"/>
+              <w:color w:val="000000"/>
+              <w:sz w:val="22"/>
+              <w:szCs w:val="22"/>
+              <w:u w:val="none"/>
+              <w:shd w:fill="auto" w:val="clear"/>
+              <w:vertAlign w:val="baseline"/>
+              <w:rtl w:val="0"/>
+            </w:rPr>
+            <w:tab/>
+          </w:r>
+          <w:r>
+            <w:fldChar w:fldCharType="begin"/>
+            <w:instrText xml:space="preserve"> PAGEREF _heading=h.r0y375yvs2fr \h </w:instrText>
+            <w:fldChar w:fldCharType="separate"/>
+          </w:r>
+          <w:r>
+            <w:rPr>
+              <w:rFonts w:ascii="Calibri" w:cs="Calibri" w:eastAsia="Calibri" w:hAnsi="Calibri"/>
+              <w:b w:val="0"/>
+              <w:i w:val="0"/>
+              <w:smallCaps w:val="0"/>
+              <w:strike w:val="0"/>
+              <w:color w:val="000000"/>
+              <w:sz w:val="22"/>
+              <w:szCs w:val="22"/>
+              <w:u w:val="none"/>
+              <w:shd w:fill="auto" w:val="clear"/>
+              <w:vertAlign w:val="baseline"/>
+              <w:rtl w:val="0"/>
+            </w:rPr>
+            <w:t xml:space="preserve">4</w:t>
+          </w:r>
+          <w:r>
+            <w:fldChar w:fldCharType="end"/>
+          </w:r>
+          <w:r>
+            <w:rPr>
+              <w:rtl w:val="0"/>
+            </w:rPr>
+          </w:r>
+        </w:p>
+        <w:p>
+          <w:pPr>
+            <w:tabs>
+              <w:tab w:val="right" w:pos="9025.511811023624"/>
             </w:tabs>
             <w:spacing w:before="200" w:line="240" w:lineRule="auto"/>
             <w:ind w:left="0" w:firstLine="0"/>
@@ -1140,7 +1497,7 @@
               <w:vertAlign w:val="baseline"/>
               <w:rtl w:val="0"/>
             </w:rPr>
-            <w:t xml:space="preserve">5</w:t>
+            <w:t xml:space="preserve">4</w:t>
           </w:r>
           <w:r>
             <w:fldChar w:fldCharType="end"/>
@@ -1154,32 +1511,56 @@
         <w:p>
           <w:pPr>
             <w:tabs>
-              <w:tab w:val="right" w:pos="9030"/>
+              <w:tab w:val="right" w:pos="9025.511811023624"/>
             </w:tabs>
             <w:spacing w:before="60" w:line="240" w:lineRule="auto"/>
             <w:ind w:left="360" w:firstLine="0"/>
             <w:rPr>
               <w:rFonts w:ascii="Calibri" w:cs="Calibri" w:eastAsia="Calibri" w:hAnsi="Calibri"/>
+              <w:b w:val="0"/>
+              <w:i w:val="0"/>
+              <w:smallCaps w:val="0"/>
+              <w:strike w:val="0"/>
+              <w:color w:val="000000"/>
               <w:sz w:val="22"/>
               <w:szCs w:val="22"/>
+              <w:u w:val="none"/>
+              <w:shd w:fill="auto" w:val="clear"/>
+              <w:vertAlign w:val="baseline"/>
             </w:rPr>
           </w:pPr>
           <w:hyperlink w:anchor="_heading=h.q719m2it8ih5">
             <w:r>
               <w:rPr>
                 <w:rFonts w:ascii="Calibri" w:cs="Calibri" w:eastAsia="Calibri" w:hAnsi="Calibri"/>
+                <w:b w:val="0"/>
+                <w:i w:val="0"/>
+                <w:smallCaps w:val="0"/>
+                <w:strike w:val="0"/>
+                <w:color w:val="000000"/>
                 <w:sz w:val="22"/>
                 <w:szCs w:val="22"/>
-                <w:rtl w:val="0"/>
-              </w:rPr>
-              <w:t xml:space="preserve">Class Name : Player</w:t>
+                <w:u w:val="none"/>
+                <w:shd w:fill="auto" w:val="clear"/>
+                <w:vertAlign w:val="baseline"/>
+                <w:rtl w:val="0"/>
+              </w:rPr>
+              <w:t xml:space="preserve">Class Name : Car</w:t>
             </w:r>
           </w:hyperlink>
           <w:r>
             <w:rPr>
               <w:rFonts w:ascii="Calibri" w:cs="Calibri" w:eastAsia="Calibri" w:hAnsi="Calibri"/>
+              <w:b w:val="0"/>
+              <w:i w:val="0"/>
+              <w:smallCaps w:val="0"/>
+              <w:strike w:val="0"/>
+              <w:color w:val="000000"/>
               <w:sz w:val="22"/>
               <w:szCs w:val="22"/>
+              <w:u w:val="none"/>
+              <w:shd w:fill="auto" w:val="clear"/>
+              <w:vertAlign w:val="baseline"/>
               <w:rtl w:val="0"/>
             </w:rPr>
             <w:tab/>
@@ -1192,11 +1573,19 @@
           <w:r>
             <w:rPr>
               <w:rFonts w:ascii="Calibri" w:cs="Calibri" w:eastAsia="Calibri" w:hAnsi="Calibri"/>
+              <w:b w:val="0"/>
+              <w:i w:val="0"/>
+              <w:smallCaps w:val="0"/>
+              <w:strike w:val="0"/>
+              <w:color w:val="000000"/>
               <w:sz w:val="22"/>
               <w:szCs w:val="22"/>
+              <w:u w:val="none"/>
+              <w:shd w:fill="auto" w:val="clear"/>
+              <w:vertAlign w:val="baseline"/>
               <w:rtl w:val="0"/>
             </w:rPr>
-            <w:t xml:space="preserve">6</w:t>
+            <w:t xml:space="preserve">4</w:t>
           </w:r>
           <w:r>
             <w:fldChar w:fldCharType="end"/>
@@ -1210,32 +1599,56 @@
         <w:p>
           <w:pPr>
             <w:tabs>
-              <w:tab w:val="right" w:pos="9030"/>
+              <w:tab w:val="right" w:pos="9025.511811023624"/>
             </w:tabs>
             <w:spacing w:before="60" w:line="240" w:lineRule="auto"/>
             <w:ind w:left="360" w:firstLine="0"/>
             <w:rPr>
               <w:rFonts w:ascii="Calibri" w:cs="Calibri" w:eastAsia="Calibri" w:hAnsi="Calibri"/>
+              <w:b w:val="0"/>
+              <w:i w:val="0"/>
+              <w:smallCaps w:val="0"/>
+              <w:strike w:val="0"/>
+              <w:color w:val="000000"/>
               <w:sz w:val="22"/>
               <w:szCs w:val="22"/>
+              <w:u w:val="none"/>
+              <w:shd w:fill="auto" w:val="clear"/>
+              <w:vertAlign w:val="baseline"/>
             </w:rPr>
           </w:pPr>
           <w:hyperlink w:anchor="_heading=h.8y259s664sl4">
             <w:r>
               <w:rPr>
                 <w:rFonts w:ascii="Calibri" w:cs="Calibri" w:eastAsia="Calibri" w:hAnsi="Calibri"/>
+                <w:b w:val="0"/>
+                <w:i w:val="0"/>
+                <w:smallCaps w:val="0"/>
+                <w:strike w:val="0"/>
+                <w:color w:val="000000"/>
                 <w:sz w:val="22"/>
                 <w:szCs w:val="22"/>
-                <w:rtl w:val="0"/>
-              </w:rPr>
-              <w:t xml:space="preserve">Class Name : NPC</w:t>
+                <w:u w:val="none"/>
+                <w:shd w:fill="auto" w:val="clear"/>
+                <w:vertAlign w:val="baseline"/>
+                <w:rtl w:val="0"/>
+              </w:rPr>
+              <w:t xml:space="preserve">Class Name : Map</w:t>
             </w:r>
           </w:hyperlink>
           <w:r>
             <w:rPr>
               <w:rFonts w:ascii="Calibri" w:cs="Calibri" w:eastAsia="Calibri" w:hAnsi="Calibri"/>
+              <w:b w:val="0"/>
+              <w:i w:val="0"/>
+              <w:smallCaps w:val="0"/>
+              <w:strike w:val="0"/>
+              <w:color w:val="000000"/>
               <w:sz w:val="22"/>
               <w:szCs w:val="22"/>
+              <w:u w:val="none"/>
+              <w:shd w:fill="auto" w:val="clear"/>
+              <w:vertAlign w:val="baseline"/>
               <w:rtl w:val="0"/>
             </w:rPr>
             <w:tab/>
@@ -1248,11 +1661,19 @@
           <w:r>
             <w:rPr>
               <w:rFonts w:ascii="Calibri" w:cs="Calibri" w:eastAsia="Calibri" w:hAnsi="Calibri"/>
+              <w:b w:val="0"/>
+              <w:i w:val="0"/>
+              <w:smallCaps w:val="0"/>
+              <w:strike w:val="0"/>
+              <w:color w:val="000000"/>
               <w:sz w:val="22"/>
               <w:szCs w:val="22"/>
+              <w:u w:val="none"/>
+              <w:shd w:fill="auto" w:val="clear"/>
+              <w:vertAlign w:val="baseline"/>
               <w:rtl w:val="0"/>
             </w:rPr>
-            <w:t xml:space="preserve">6</w:t>
+            <w:t xml:space="preserve">5</w:t>
           </w:r>
           <w:r>
             <w:fldChar w:fldCharType="end"/>
@@ -1266,23 +1687,390 @@
         <w:p>
           <w:pPr>
             <w:tabs>
-              <w:tab w:val="right" w:pos="9030"/>
+              <w:tab w:val="right" w:pos="9025.511811023624"/>
+            </w:tabs>
+            <w:spacing w:before="60" w:line="240" w:lineRule="auto"/>
+            <w:ind w:left="360" w:firstLine="0"/>
+            <w:rPr>
+              <w:rFonts w:ascii="Calibri" w:cs="Calibri" w:eastAsia="Calibri" w:hAnsi="Calibri"/>
+              <w:b w:val="0"/>
+              <w:i w:val="0"/>
+              <w:smallCaps w:val="0"/>
+              <w:strike w:val="0"/>
+              <w:color w:val="000000"/>
+              <w:sz w:val="22"/>
+              <w:szCs w:val="22"/>
+              <w:u w:val="none"/>
+              <w:shd w:fill="auto" w:val="clear"/>
+              <w:vertAlign w:val="baseline"/>
+            </w:rPr>
+          </w:pPr>
+          <w:hyperlink w:anchor="_heading=h.l9rxpaflq8kb">
+            <w:r>
+              <w:rPr>
+                <w:rFonts w:ascii="Calibri" w:cs="Calibri" w:eastAsia="Calibri" w:hAnsi="Calibri"/>
+                <w:b w:val="0"/>
+                <w:i w:val="0"/>
+                <w:smallCaps w:val="0"/>
+                <w:strike w:val="0"/>
+                <w:color w:val="000000"/>
+                <w:sz w:val="22"/>
+                <w:szCs w:val="22"/>
+                <w:u w:val="none"/>
+                <w:shd w:fill="auto" w:val="clear"/>
+                <w:vertAlign w:val="baseline"/>
+                <w:rtl w:val="0"/>
+              </w:rPr>
+              <w:t xml:space="preserve">Class Name :  Load Map</w:t>
+            </w:r>
+          </w:hyperlink>
+          <w:r>
+            <w:rPr>
+              <w:rFonts w:ascii="Calibri" w:cs="Calibri" w:eastAsia="Calibri" w:hAnsi="Calibri"/>
+              <w:b w:val="0"/>
+              <w:i w:val="0"/>
+              <w:smallCaps w:val="0"/>
+              <w:strike w:val="0"/>
+              <w:color w:val="000000"/>
+              <w:sz w:val="22"/>
+              <w:szCs w:val="22"/>
+              <w:u w:val="none"/>
+              <w:shd w:fill="auto" w:val="clear"/>
+              <w:vertAlign w:val="baseline"/>
+              <w:rtl w:val="0"/>
+            </w:rPr>
+            <w:tab/>
+          </w:r>
+          <w:r>
+            <w:fldChar w:fldCharType="begin"/>
+            <w:instrText xml:space="preserve"> PAGEREF _heading=h.l9rxpaflq8kb \h </w:instrText>
+            <w:fldChar w:fldCharType="separate"/>
+          </w:r>
+          <w:r>
+            <w:rPr>
+              <w:rFonts w:ascii="Calibri" w:cs="Calibri" w:eastAsia="Calibri" w:hAnsi="Calibri"/>
+              <w:b w:val="0"/>
+              <w:i w:val="0"/>
+              <w:smallCaps w:val="0"/>
+              <w:strike w:val="0"/>
+              <w:color w:val="000000"/>
+              <w:sz w:val="22"/>
+              <w:szCs w:val="22"/>
+              <w:u w:val="none"/>
+              <w:shd w:fill="auto" w:val="clear"/>
+              <w:vertAlign w:val="baseline"/>
+              <w:rtl w:val="0"/>
+            </w:rPr>
+            <w:t xml:space="preserve">5</w:t>
+          </w:r>
+          <w:r>
+            <w:fldChar w:fldCharType="end"/>
+          </w:r>
+          <w:r>
+            <w:rPr>
+              <w:rtl w:val="0"/>
+            </w:rPr>
+          </w:r>
+        </w:p>
+        <w:p>
+          <w:pPr>
+            <w:tabs>
+              <w:tab w:val="right" w:pos="9025.511811023624"/>
+            </w:tabs>
+            <w:spacing w:before="60" w:line="240" w:lineRule="auto"/>
+            <w:ind w:left="360" w:firstLine="0"/>
+            <w:rPr>
+              <w:rFonts w:ascii="Calibri" w:cs="Calibri" w:eastAsia="Calibri" w:hAnsi="Calibri"/>
+              <w:b w:val="0"/>
+              <w:i w:val="0"/>
+              <w:smallCaps w:val="0"/>
+              <w:strike w:val="0"/>
+              <w:color w:val="000000"/>
+              <w:sz w:val="22"/>
+              <w:szCs w:val="22"/>
+              <w:u w:val="none"/>
+              <w:shd w:fill="auto" w:val="clear"/>
+              <w:vertAlign w:val="baseline"/>
+            </w:rPr>
+          </w:pPr>
+          <w:hyperlink w:anchor="_heading=h.3azbqhpimvh8">
+            <w:r>
+              <w:rPr>
+                <w:rFonts w:ascii="Calibri" w:cs="Calibri" w:eastAsia="Calibri" w:hAnsi="Calibri"/>
+                <w:b w:val="0"/>
+                <w:i w:val="0"/>
+                <w:smallCaps w:val="0"/>
+                <w:strike w:val="0"/>
+                <w:color w:val="000000"/>
+                <w:sz w:val="22"/>
+                <w:szCs w:val="22"/>
+                <w:u w:val="none"/>
+                <w:shd w:fill="auto" w:val="clear"/>
+                <w:vertAlign w:val="baseline"/>
+                <w:rtl w:val="0"/>
+              </w:rPr>
+              <w:t xml:space="preserve">Class Name :  Towns</w:t>
+            </w:r>
+          </w:hyperlink>
+          <w:r>
+            <w:rPr>
+              <w:rFonts w:ascii="Calibri" w:cs="Calibri" w:eastAsia="Calibri" w:hAnsi="Calibri"/>
+              <w:b w:val="0"/>
+              <w:i w:val="0"/>
+              <w:smallCaps w:val="0"/>
+              <w:strike w:val="0"/>
+              <w:color w:val="000000"/>
+              <w:sz w:val="22"/>
+              <w:szCs w:val="22"/>
+              <w:u w:val="none"/>
+              <w:shd w:fill="auto" w:val="clear"/>
+              <w:vertAlign w:val="baseline"/>
+              <w:rtl w:val="0"/>
+            </w:rPr>
+            <w:tab/>
+          </w:r>
+          <w:r>
+            <w:fldChar w:fldCharType="begin"/>
+            <w:instrText xml:space="preserve"> PAGEREF _heading=h.3azbqhpimvh8 \h </w:instrText>
+            <w:fldChar w:fldCharType="separate"/>
+          </w:r>
+          <w:r>
+            <w:rPr>
+              <w:rFonts w:ascii="Calibri" w:cs="Calibri" w:eastAsia="Calibri" w:hAnsi="Calibri"/>
+              <w:b w:val="0"/>
+              <w:i w:val="0"/>
+              <w:smallCaps w:val="0"/>
+              <w:strike w:val="0"/>
+              <w:color w:val="000000"/>
+              <w:sz w:val="22"/>
+              <w:szCs w:val="22"/>
+              <w:u w:val="none"/>
+              <w:shd w:fill="auto" w:val="clear"/>
+              <w:vertAlign w:val="baseline"/>
+              <w:rtl w:val="0"/>
+            </w:rPr>
+            <w:t xml:space="preserve">5</w:t>
+          </w:r>
+          <w:r>
+            <w:fldChar w:fldCharType="end"/>
+          </w:r>
+          <w:r>
+            <w:rPr>
+              <w:rtl w:val="0"/>
+            </w:rPr>
+          </w:r>
+        </w:p>
+        <w:p>
+          <w:pPr>
+            <w:tabs>
+              <w:tab w:val="right" w:pos="9025.511811023624"/>
+            </w:tabs>
+            <w:spacing w:before="60" w:line="240" w:lineRule="auto"/>
+            <w:ind w:left="360" w:firstLine="0"/>
+            <w:rPr>
+              <w:rFonts w:ascii="Calibri" w:cs="Calibri" w:eastAsia="Calibri" w:hAnsi="Calibri"/>
+              <w:b w:val="0"/>
+              <w:i w:val="0"/>
+              <w:smallCaps w:val="0"/>
+              <w:strike w:val="0"/>
+              <w:color w:val="000000"/>
+              <w:sz w:val="22"/>
+              <w:szCs w:val="22"/>
+              <w:u w:val="none"/>
+              <w:shd w:fill="auto" w:val="clear"/>
+              <w:vertAlign w:val="baseline"/>
+            </w:rPr>
+          </w:pPr>
+          <w:hyperlink w:anchor="_heading=h.g0gzvetzqrk9">
+            <w:r>
+              <w:rPr>
+                <w:rFonts w:ascii="Calibri" w:cs="Calibri" w:eastAsia="Calibri" w:hAnsi="Calibri"/>
+                <w:b w:val="0"/>
+                <w:i w:val="0"/>
+                <w:smallCaps w:val="0"/>
+                <w:strike w:val="0"/>
+                <w:color w:val="000000"/>
+                <w:sz w:val="22"/>
+                <w:szCs w:val="22"/>
+                <w:u w:val="none"/>
+                <w:shd w:fill="auto" w:val="clear"/>
+                <w:vertAlign w:val="baseline"/>
+                <w:rtl w:val="0"/>
+              </w:rPr>
+              <w:t xml:space="preserve">Class Name :  Roads</w:t>
+            </w:r>
+          </w:hyperlink>
+          <w:r>
+            <w:rPr>
+              <w:rFonts w:ascii="Calibri" w:cs="Calibri" w:eastAsia="Calibri" w:hAnsi="Calibri"/>
+              <w:b w:val="0"/>
+              <w:i w:val="0"/>
+              <w:smallCaps w:val="0"/>
+              <w:strike w:val="0"/>
+              <w:color w:val="000000"/>
+              <w:sz w:val="22"/>
+              <w:szCs w:val="22"/>
+              <w:u w:val="none"/>
+              <w:shd w:fill="auto" w:val="clear"/>
+              <w:vertAlign w:val="baseline"/>
+              <w:rtl w:val="0"/>
+            </w:rPr>
+            <w:tab/>
+          </w:r>
+          <w:r>
+            <w:fldChar w:fldCharType="begin"/>
+            <w:instrText xml:space="preserve"> PAGEREF _heading=h.g0gzvetzqrk9 \h </w:instrText>
+            <w:fldChar w:fldCharType="separate"/>
+          </w:r>
+          <w:r>
+            <w:rPr>
+              <w:rFonts w:ascii="Calibri" w:cs="Calibri" w:eastAsia="Calibri" w:hAnsi="Calibri"/>
+              <w:b w:val="0"/>
+              <w:i w:val="0"/>
+              <w:smallCaps w:val="0"/>
+              <w:strike w:val="0"/>
+              <w:color w:val="000000"/>
+              <w:sz w:val="22"/>
+              <w:szCs w:val="22"/>
+              <w:u w:val="none"/>
+              <w:shd w:fill="auto" w:val="clear"/>
+              <w:vertAlign w:val="baseline"/>
+              <w:rtl w:val="0"/>
+            </w:rPr>
+            <w:t xml:space="preserve">6</w:t>
+          </w:r>
+          <w:r>
+            <w:fldChar w:fldCharType="end"/>
+          </w:r>
+          <w:r>
+            <w:rPr>
+              <w:rtl w:val="0"/>
+            </w:rPr>
+          </w:r>
+        </w:p>
+        <w:p>
+          <w:pPr>
+            <w:tabs>
+              <w:tab w:val="right" w:pos="9025.511811023624"/>
+            </w:tabs>
+            <w:spacing w:before="60" w:line="240" w:lineRule="auto"/>
+            <w:ind w:left="360" w:firstLine="0"/>
+            <w:rPr>
+              <w:rFonts w:ascii="Calibri" w:cs="Calibri" w:eastAsia="Calibri" w:hAnsi="Calibri"/>
+              <w:b w:val="0"/>
+              <w:i w:val="0"/>
+              <w:smallCaps w:val="0"/>
+              <w:strike w:val="0"/>
+              <w:color w:val="000000"/>
+              <w:sz w:val="22"/>
+              <w:szCs w:val="22"/>
+              <w:u w:val="none"/>
+              <w:shd w:fill="auto" w:val="clear"/>
+              <w:vertAlign w:val="baseline"/>
+            </w:rPr>
+          </w:pPr>
+          <w:hyperlink w:anchor="_heading=h.bd1kelu4a1y">
+            <w:r>
+              <w:rPr>
+                <w:rFonts w:ascii="Calibri" w:cs="Calibri" w:eastAsia="Calibri" w:hAnsi="Calibri"/>
+                <w:b w:val="0"/>
+                <w:i w:val="0"/>
+                <w:smallCaps w:val="0"/>
+                <w:strike w:val="0"/>
+                <w:color w:val="000000"/>
+                <w:sz w:val="22"/>
+                <w:szCs w:val="22"/>
+                <w:u w:val="none"/>
+                <w:shd w:fill="auto" w:val="clear"/>
+                <w:vertAlign w:val="baseline"/>
+                <w:rtl w:val="0"/>
+              </w:rPr>
+              <w:t xml:space="preserve">Class Name :  Tiles</w:t>
+            </w:r>
+          </w:hyperlink>
+          <w:r>
+            <w:rPr>
+              <w:rFonts w:ascii="Calibri" w:cs="Calibri" w:eastAsia="Calibri" w:hAnsi="Calibri"/>
+              <w:b w:val="0"/>
+              <w:i w:val="0"/>
+              <w:smallCaps w:val="0"/>
+              <w:strike w:val="0"/>
+              <w:color w:val="000000"/>
+              <w:sz w:val="22"/>
+              <w:szCs w:val="22"/>
+              <w:u w:val="none"/>
+              <w:shd w:fill="auto" w:val="clear"/>
+              <w:vertAlign w:val="baseline"/>
+              <w:rtl w:val="0"/>
+            </w:rPr>
+            <w:tab/>
+          </w:r>
+          <w:r>
+            <w:fldChar w:fldCharType="begin"/>
+            <w:instrText xml:space="preserve"> PAGEREF _heading=h.bd1kelu4a1y \h </w:instrText>
+            <w:fldChar w:fldCharType="separate"/>
+          </w:r>
+          <w:r>
+            <w:rPr>
+              <w:rFonts w:ascii="Calibri" w:cs="Calibri" w:eastAsia="Calibri" w:hAnsi="Calibri"/>
+              <w:b w:val="0"/>
+              <w:i w:val="0"/>
+              <w:smallCaps w:val="0"/>
+              <w:strike w:val="0"/>
+              <w:color w:val="000000"/>
+              <w:sz w:val="22"/>
+              <w:szCs w:val="22"/>
+              <w:u w:val="none"/>
+              <w:shd w:fill="auto" w:val="clear"/>
+              <w:vertAlign w:val="baseline"/>
+              <w:rtl w:val="0"/>
+            </w:rPr>
+            <w:t xml:space="preserve">6</w:t>
+          </w:r>
+          <w:r>
+            <w:fldChar w:fldCharType="end"/>
+          </w:r>
+          <w:r>
+            <w:rPr>
+              <w:rtl w:val="0"/>
+            </w:rPr>
+          </w:r>
+        </w:p>
+        <w:p>
+          <w:pPr>
+            <w:tabs>
+              <w:tab w:val="right" w:pos="9025.511811023624"/>
             </w:tabs>
             <w:spacing w:after="80" w:before="200" w:line="240" w:lineRule="auto"/>
             <w:ind w:left="0" w:firstLine="0"/>
             <w:rPr>
               <w:rFonts w:ascii="Calibri" w:cs="Calibri" w:eastAsia="Calibri" w:hAnsi="Calibri"/>
+              <w:b w:val="1"/>
+              <w:i w:val="0"/>
+              <w:smallCaps w:val="0"/>
+              <w:strike w:val="0"/>
+              <w:color w:val="000000"/>
               <w:sz w:val="22"/>
               <w:szCs w:val="22"/>
+              <w:u w:val="none"/>
+              <w:shd w:fill="auto" w:val="clear"/>
+              <w:vertAlign w:val="baseline"/>
             </w:rPr>
           </w:pPr>
-          <w:hyperlink w:anchor="_heading=h.1rhlpnty7wkt">
+          <w:hyperlink w:anchor="_heading=h.5wn98tr8nxyh">
             <w:r>
               <w:rPr>
                 <w:rFonts w:ascii="Calibri" w:cs="Calibri" w:eastAsia="Calibri" w:hAnsi="Calibri"/>
                 <w:b w:val="1"/>
+                <w:i w:val="0"/>
+                <w:smallCaps w:val="0"/>
+                <w:strike w:val="0"/>
+                <w:color w:val="000000"/>
                 <w:sz w:val="22"/>
                 <w:szCs w:val="22"/>
+                <w:u w:val="none"/>
+                <w:shd w:fill="auto" w:val="clear"/>
+                <w:vertAlign w:val="baseline"/>
                 <w:rtl w:val="0"/>
               </w:rPr>
               <w:t xml:space="preserve">References</w:t>
@@ -1292,23 +2080,37 @@
             <w:rPr>
               <w:rFonts w:ascii="Calibri" w:cs="Calibri" w:eastAsia="Calibri" w:hAnsi="Calibri"/>
               <w:b w:val="1"/>
+              <w:i w:val="0"/>
+              <w:smallCaps w:val="0"/>
+              <w:strike w:val="0"/>
+              <w:color w:val="000000"/>
               <w:sz w:val="22"/>
               <w:szCs w:val="22"/>
+              <w:u w:val="none"/>
+              <w:shd w:fill="auto" w:val="clear"/>
+              <w:vertAlign w:val="baseline"/>
               <w:rtl w:val="0"/>
             </w:rPr>
             <w:tab/>
           </w:r>
           <w:r>
             <w:fldChar w:fldCharType="begin"/>
-            <w:instrText xml:space="preserve"> PAGEREF _heading=h.1rhlpnty7wkt \h </w:instrText>
+            <w:instrText xml:space="preserve"> PAGEREF _heading=h.5wn98tr8nxyh \h </w:instrText>
             <w:fldChar w:fldCharType="separate"/>
           </w:r>
           <w:r>
             <w:rPr>
               <w:rFonts w:ascii="Calibri" w:cs="Calibri" w:eastAsia="Calibri" w:hAnsi="Calibri"/>
               <w:b w:val="1"/>
+              <w:i w:val="0"/>
+              <w:smallCaps w:val="0"/>
+              <w:strike w:val="0"/>
+              <w:color w:val="000000"/>
               <w:sz w:val="22"/>
               <w:szCs w:val="22"/>
+              <w:u w:val="none"/>
+              <w:shd w:fill="auto" w:val="clear"/>
+              <w:vertAlign w:val="baseline"/>
               <w:rtl w:val="0"/>
             </w:rPr>
             <w:t xml:space="preserve">6</w:t>
@@ -1385,43 +2187,6 @@
           <w:vertAlign w:val="baseline"/>
         </w:rPr>
       </w:pPr>
-      <w:r>
-        <w:rPr>
-          <w:vertAlign w:val="baseline"/>
-        </w:rPr>
-        <w:drawing>
-          <wp:inline distB="0" distT="0" distL="114300" distR="114300">
-            <wp:extent cx="5229225" cy="6931025"/>
-            <wp:effectExtent b="0" l="0" r="0" t="0"/>
-            <wp:docPr id="1029" name="image3.png"/>
-            <a:graphic>
-              <a:graphicData uri="http://schemas.openxmlformats.org/drawingml/2006/picture">
-                <pic:pic>
-                  <pic:nvPicPr>
-                    <pic:cNvPr id="0" name="image3.png"/>
-                    <pic:cNvPicPr preferRelativeResize="0"/>
-                  </pic:nvPicPr>
-                  <pic:blipFill>
-                    <a:blip r:embed="rId8"/>
-                    <a:srcRect b="0" l="0" r="0" t="0"/>
-                    <a:stretch>
-                      <a:fillRect/>
-                    </a:stretch>
-                  </pic:blipFill>
-                  <pic:spPr>
-                    <a:xfrm>
-                      <a:off x="0" y="0"/>
-                      <a:ext cx="5229225" cy="6931025"/>
-                    </a:xfrm>
-                    <a:prstGeom prst="rect"/>
-                    <a:ln/>
-                  </pic:spPr>
-                </pic:pic>
-              </a:graphicData>
-            </a:graphic>
-          </wp:inline>
-        </w:drawing>
-      </w:r>
       <w:r>
         <w:rPr>
           <w:rtl w:val="0"/>
@@ -1515,16 +2280,16 @@
           <wp:inline distB="114300" distT="114300" distL="114300" distR="114300">
             <wp:extent cx="5734050" cy="6129338"/>
             <wp:effectExtent b="0" l="0" r="0" t="0"/>
-            <wp:docPr id="1030" name="image1.png"/>
+            <wp:docPr id="1029" name="image2.png"/>
             <a:graphic>
               <a:graphicData uri="http://schemas.openxmlformats.org/drawingml/2006/picture">
                 <pic:pic>
                   <pic:nvPicPr>
-                    <pic:cNvPr id="0" name="image1.png"/>
+                    <pic:cNvPr id="0" name="image2.png"/>
                     <pic:cNvPicPr preferRelativeResize="0"/>
                   </pic:nvPicPr>
                   <pic:blipFill>
-                    <a:blip r:embed="rId9"/>
+                    <a:blip r:embed="rId8"/>
                     <a:srcRect b="0" l="0" r="0" t="0"/>
                     <a:stretch>
                       <a:fillRect/>
@@ -1643,7 +2408,13 @@
           <w:vertAlign w:val="baseline"/>
           <w:rtl w:val="0"/>
         </w:rPr>
-        <w:t xml:space="preserve">Feature: Player</w:t>
+        <w:t xml:space="preserve">Feature: </w:t>
+      </w:r>
+      <w:r>
+        <w:rPr>
+          <w:rtl w:val="0"/>
+        </w:rPr>
+        <w:t xml:space="preserve">Car</w:t>
       </w:r>
       <w:r>
         <w:rPr>
@@ -1672,7 +2443,7 @@
         <w:widowControl w:val="1"/>
         <w:numPr>
           <w:ilvl w:val="0"/>
-          <w:numId w:val="1"/>
+          <w:numId w:val="3"/>
         </w:numPr>
         <w:pBdr>
           <w:top w:space="0" w:sz="0" w:val="nil"/>
@@ -1682,8 +2453,8 @@
           <w:between w:space="0" w:sz="0" w:val="nil"/>
         </w:pBdr>
         <w:shd w:fill="auto" w:val="clear"/>
-        <w:spacing w:after="160" w:before="0" w:line="259" w:lineRule="auto"/>
-        <w:ind w:left="1429" w:right="0" w:hanging="360"/>
+        <w:spacing w:after="0" w:afterAutospacing="0" w:before="0" w:line="259" w:lineRule="auto"/>
+        <w:ind w:left="1440" w:right="0" w:hanging="360"/>
         <w:jc w:val="left"/>
         <w:rPr>
           <w:rFonts w:ascii="Times New Roman" w:cs="Times New Roman" w:eastAsia="Times New Roman" w:hAnsi="Times New Roman"/>
@@ -1714,7 +2485,13 @@
           <w:vertAlign w:val="baseline"/>
           <w:rtl w:val="0"/>
         </w:rPr>
-        <w:t xml:space="preserve">Create a player class that ….</w:t>
+        <w:t xml:space="preserve">Create a Car </w:t>
+      </w:r>
+      <w:r>
+        <w:rPr>
+          <w:rtl w:val="0"/>
+        </w:rPr>
+        <w:t xml:space="preserve">class.</w:t>
       </w:r>
     </w:p>
     <w:p>
@@ -1724,7 +2501,7 @@
         <w:widowControl w:val="1"/>
         <w:numPr>
           <w:ilvl w:val="0"/>
-          <w:numId w:val="1"/>
+          <w:numId w:val="3"/>
         </w:numPr>
         <w:pBdr>
           <w:top w:space="0" w:sz="0" w:val="nil"/>
@@ -1735,38 +2512,345 @@
         </w:pBdr>
         <w:shd w:fill="auto" w:val="clear"/>
         <w:spacing w:after="160" w:before="0" w:line="259" w:lineRule="auto"/>
-        <w:ind w:left="1429" w:right="0" w:hanging="360"/>
+        <w:ind w:left="1440" w:right="0" w:hanging="360"/>
         <w:jc w:val="left"/>
         <w:rPr>
-          <w:rFonts w:ascii="Times New Roman" w:cs="Times New Roman" w:eastAsia="Times New Roman" w:hAnsi="Times New Roman"/>
-          <w:b w:val="0"/>
-          <w:i w:val="0"/>
-          <w:smallCaps w:val="0"/>
-          <w:strike w:val="0"/>
-          <w:color w:val="000000"/>
-          <w:sz w:val="24"/>
-          <w:szCs w:val="24"/>
           <w:u w:val="none"/>
-          <w:shd w:fill="auto" w:val="clear"/>
-          <w:vertAlign w:val="baseline"/>
-        </w:rPr>
-      </w:pPr>
-      <w:r>
-        <w:rPr>
-          <w:rFonts w:ascii="Times New Roman" w:cs="Times New Roman" w:eastAsia="Times New Roman" w:hAnsi="Times New Roman"/>
-          <w:b w:val="0"/>
-          <w:i w:val="0"/>
-          <w:smallCaps w:val="0"/>
-          <w:strike w:val="0"/>
-          <w:color w:val="000000"/>
-          <w:sz w:val="24"/>
-          <w:szCs w:val="24"/>
+        </w:rPr>
+      </w:pPr>
+      <w:r>
+        <w:rPr>
+          <w:rtl w:val="0"/>
+        </w:rPr>
+        <w:t xml:space="preserve">Have the Car move according to the paths provided by the algorithm located in the map class.</w:t>
+      </w:r>
+    </w:p>
+    <w:p>
+      <w:pPr>
+        <w:pStyle w:val="Heading2"/>
+        <w:rPr/>
+      </w:pPr>
+      <w:bookmarkStart w:colFirst="0" w:colLast="0" w:name="_heading=h.uj49ug2s0czf" w:id="8"/>
+      <w:bookmarkEnd w:id="8"/>
+      <w:r>
+        <w:rPr>
+          <w:rtl w:val="0"/>
+        </w:rPr>
+        <w:t xml:space="preserve">Feature: Map</w:t>
+      </w:r>
+    </w:p>
+    <w:p>
+      <w:pPr>
+        <w:rPr/>
+      </w:pPr>
+      <w:r>
+        <w:rPr>
+          <w:rtl w:val="0"/>
+        </w:rPr>
+        <w:t xml:space="preserve">Tasks: </w:t>
+      </w:r>
+    </w:p>
+    <w:p>
+      <w:pPr>
+        <w:numPr>
+          <w:ilvl w:val="0"/>
+          <w:numId w:val="2"/>
+        </w:numPr>
+        <w:spacing w:after="0" w:afterAutospacing="0"/>
+        <w:ind w:left="1440" w:hanging="360"/>
+        <w:rPr>
           <w:u w:val="none"/>
-          <w:shd w:fill="auto" w:val="clear"/>
-          <w:vertAlign w:val="baseline"/>
-          <w:rtl w:val="0"/>
-        </w:rPr>
-        <w:t xml:space="preserve">…….</w:t>
+        </w:rPr>
+      </w:pPr>
+      <w:r>
+        <w:rPr>
+          <w:rtl w:val="0"/>
+        </w:rPr>
+        <w:t xml:space="preserve">Create a Map class that handles the data acquired from the yaml file.</w:t>
+      </w:r>
+    </w:p>
+    <w:p>
+      <w:pPr>
+        <w:numPr>
+          <w:ilvl w:val="0"/>
+          <w:numId w:val="2"/>
+        </w:numPr>
+        <w:spacing w:after="0" w:afterAutospacing="0"/>
+        <w:ind w:left="1440" w:hanging="360"/>
+        <w:rPr>
+          <w:u w:val="none"/>
+        </w:rPr>
+      </w:pPr>
+      <w:r>
+        <w:rPr>
+          <w:rtl w:val="0"/>
+        </w:rPr>
+        <w:t xml:space="preserve">The data is converted into a series of interconnected series of nodes and arcs which are represented by a town and road class respectively.</w:t>
+      </w:r>
+    </w:p>
+    <w:p>
+      <w:pPr>
+        <w:numPr>
+          <w:ilvl w:val="0"/>
+          <w:numId w:val="2"/>
+        </w:numPr>
+        <w:spacing w:after="0" w:afterAutospacing="0"/>
+        <w:ind w:left="1440" w:hanging="360"/>
+        <w:rPr>
+          <w:u w:val="none"/>
+        </w:rPr>
+      </w:pPr>
+      <w:r>
+        <w:rPr>
+          <w:rtl w:val="0"/>
+        </w:rPr>
+        <w:t xml:space="preserve">If a node were to be selected the algorithms are run with the map changed to display the path from the fuel algorithm,</w:t>
+      </w:r>
+    </w:p>
+    <w:p>
+      <w:pPr>
+        <w:numPr>
+          <w:ilvl w:val="0"/>
+          <w:numId w:val="2"/>
+        </w:numPr>
+        <w:ind w:left="1440" w:hanging="360"/>
+        <w:rPr>
+          <w:u w:val="none"/>
+        </w:rPr>
+      </w:pPr>
+      <w:r>
+        <w:rPr>
+          <w:rtl w:val="0"/>
+        </w:rPr>
+        <w:t xml:space="preserve">If a road were to be selected it will disappear. If this were to occur the fuel algorithm is called and the path will be altered if necessary.</w:t>
+      </w:r>
+    </w:p>
+    <w:p>
+      <w:pPr>
+        <w:pStyle w:val="Heading2"/>
+        <w:rPr/>
+      </w:pPr>
+      <w:bookmarkStart w:colFirst="0" w:colLast="0" w:name="_heading=h.cuuc4qccfsvn" w:id="9"/>
+      <w:bookmarkEnd w:id="9"/>
+      <w:r>
+        <w:rPr>
+          <w:rtl w:val="0"/>
+        </w:rPr>
+        <w:t xml:space="preserve">Feature: Town</w:t>
+      </w:r>
+    </w:p>
+    <w:p>
+      <w:pPr>
+        <w:rPr/>
+      </w:pPr>
+      <w:r>
+        <w:rPr>
+          <w:rtl w:val="0"/>
+        </w:rPr>
+        <w:t xml:space="preserve">Tasks: </w:t>
+      </w:r>
+    </w:p>
+    <w:p>
+      <w:pPr>
+        <w:numPr>
+          <w:ilvl w:val="0"/>
+          <w:numId w:val="1"/>
+        </w:numPr>
+        <w:ind w:left="1440" w:hanging="360"/>
+        <w:rPr>
+          <w:u w:val="none"/>
+        </w:rPr>
+      </w:pPr>
+      <w:r>
+        <w:rPr>
+          <w:rtl w:val="0"/>
+        </w:rPr>
+        <w:t xml:space="preserve">Create a Town class that represents the nodes of the created map.</w:t>
+      </w:r>
+    </w:p>
+    <w:p>
+      <w:pPr>
+        <w:pStyle w:val="Heading2"/>
+        <w:rPr/>
+      </w:pPr>
+      <w:bookmarkStart w:colFirst="0" w:colLast="0" w:name="_heading=h.r0y375yvs2fr" w:id="10"/>
+      <w:bookmarkEnd w:id="10"/>
+      <w:r>
+        <w:rPr>
+          <w:rtl w:val="0"/>
+        </w:rPr>
+        <w:t xml:space="preserve">Feature: Hud</w:t>
+      </w:r>
+    </w:p>
+    <w:p>
+      <w:pPr>
+        <w:rPr/>
+      </w:pPr>
+      <w:r>
+        <w:rPr>
+          <w:rtl w:val="0"/>
+        </w:rPr>
+        <w:t xml:space="preserve">Tasks: </w:t>
+      </w:r>
+    </w:p>
+    <w:p>
+      <w:pPr>
+        <w:numPr>
+          <w:ilvl w:val="0"/>
+          <w:numId w:val="4"/>
+        </w:numPr>
+        <w:spacing w:after="0" w:afterAutospacing="0"/>
+        <w:ind w:left="1440" w:hanging="360"/>
+        <w:rPr>
+          <w:u w:val="none"/>
+        </w:rPr>
+      </w:pPr>
+      <w:r>
+        <w:rPr>
+          <w:rtl w:val="0"/>
+        </w:rPr>
+        <w:t xml:space="preserve">C</w:t>
+      </w:r>
+      <w:r>
+        <w:rPr>
+          <w:rtl w:val="0"/>
+        </w:rPr>
+        <w:t xml:space="preserve">reate a series of text and shapes to represent the Hud.</w:t>
+      </w:r>
+    </w:p>
+    <w:p>
+      <w:pPr>
+        <w:numPr>
+          <w:ilvl w:val="0"/>
+          <w:numId w:val="4"/>
+        </w:numPr>
+        <w:ind w:left="1440" w:hanging="360"/>
+        <w:rPr>
+          <w:u w:val="none"/>
+        </w:rPr>
+      </w:pPr>
+      <w:r>
+        <w:rPr>
+          <w:rtl w:val="0"/>
+        </w:rPr>
+        <w:t xml:space="preserve">Use the text to display data created by the algorithms.</w:t>
+      </w:r>
+    </w:p>
+    <w:p>
+      <w:pPr>
+        <w:pStyle w:val="Heading2"/>
+        <w:rPr/>
+      </w:pPr>
+      <w:bookmarkStart w:colFirst="0" w:colLast="0" w:name="_heading=h.z446h762ggh1" w:id="11"/>
+      <w:bookmarkEnd w:id="11"/>
+      <w:r>
+        <w:rPr>
+          <w:rtl w:val="0"/>
+        </w:rPr>
+        <w:t xml:space="preserve">Feature: Dynamic Elements of the algorithm</w:t>
+      </w:r>
+    </w:p>
+    <w:p>
+      <w:pPr>
+        <w:ind w:left="0" w:firstLine="0"/>
+        <w:rPr/>
+      </w:pPr>
+      <w:r>
+        <w:rPr>
+          <w:rtl w:val="0"/>
+        </w:rPr>
+        <w:t xml:space="preserve">Tasks:</w:t>
+      </w:r>
+    </w:p>
+    <w:p>
+      <w:pPr>
+        <w:numPr>
+          <w:ilvl w:val="0"/>
+          <w:numId w:val="5"/>
+        </w:numPr>
+        <w:spacing w:after="0" w:afterAutospacing="0"/>
+        <w:ind w:left="720" w:hanging="360"/>
+        <w:rPr>
+          <w:u w:val="none"/>
+        </w:rPr>
+      </w:pPr>
+      <w:r>
+        <w:rPr>
+          <w:rtl w:val="0"/>
+        </w:rPr>
+        <w:t xml:space="preserve">If a road is selected while a path is being run the algorithm is recalled and the roads id is passed to it.</w:t>
+      </w:r>
+    </w:p>
+    <w:p>
+      <w:pPr>
+        <w:numPr>
+          <w:ilvl w:val="0"/>
+          <w:numId w:val="5"/>
+        </w:numPr>
+        <w:spacing w:after="0" w:afterAutospacing="0"/>
+        <w:ind w:left="720" w:hanging="360"/>
+        <w:rPr>
+          <w:u w:val="none"/>
+        </w:rPr>
+      </w:pPr>
+      <w:r>
+        <w:rPr>
+          <w:rtl w:val="0"/>
+        </w:rPr>
+        <w:t xml:space="preserve">It is determined whether the change in the road will affect the path. If it doesnt the algorithm ends early.</w:t>
+      </w:r>
+    </w:p>
+    <w:p>
+      <w:pPr>
+        <w:numPr>
+          <w:ilvl w:val="0"/>
+          <w:numId w:val="5"/>
+        </w:numPr>
+        <w:ind w:left="720" w:hanging="360"/>
+        <w:rPr>
+          <w:u w:val="none"/>
+        </w:rPr>
+      </w:pPr>
+      <w:r>
+        <w:rPr>
+          <w:rtl w:val="0"/>
+        </w:rPr>
+        <w:t xml:space="preserve">If it is, the algorithm is rerun starting with the path node closest to the changed road.</w:t>
+      </w:r>
+    </w:p>
+    <w:p>
+      <w:pPr>
+        <w:ind w:left="0" w:firstLine="0"/>
+        <w:rPr/>
+      </w:pPr>
+      <w:r>
+        <w:rPr>
+          <w:rtl w:val="0"/>
+        </w:rPr>
+      </w:r>
+    </w:p>
+    <w:p>
+      <w:pPr>
+        <w:keepNext w:val="0"/>
+        <w:keepLines w:val="0"/>
+        <w:widowControl w:val="1"/>
+        <w:pBdr>
+          <w:top w:space="0" w:sz="0" w:val="nil"/>
+          <w:left w:space="0" w:sz="0" w:val="nil"/>
+          <w:bottom w:space="0" w:sz="0" w:val="nil"/>
+          <w:right w:space="0" w:sz="0" w:val="nil"/>
+          <w:between w:space="0" w:sz="0" w:val="nil"/>
+        </w:pBdr>
+        <w:shd w:fill="auto" w:val="clear"/>
+        <w:spacing w:after="160" w:before="0" w:line="259" w:lineRule="auto"/>
+        <w:ind w:left="0" w:right="0" w:firstLine="0"/>
+        <w:jc w:val="left"/>
+        <w:rPr/>
+      </w:pPr>
+      <w:r>
+        <w:rPr>
+          <w:rtl w:val="0"/>
+        </w:rPr>
       </w:r>
     </w:p>
     <w:p>
@@ -1786,8 +2870,8 @@
         <w:pStyle w:val="Heading1"/>
         <w:rPr/>
       </w:pPr>
-      <w:bookmarkStart w:colFirst="0" w:colLast="0" w:name="_heading=h.3znysh7" w:id="8"/>
-      <w:bookmarkEnd w:id="8"/>
+      <w:bookmarkStart w:colFirst="0" w:colLast="0" w:name="_heading=h.3znysh7" w:id="12"/>
+      <w:bookmarkEnd w:id="12"/>
       <w:r>
         <w:rPr>
           <w:b w:val="1"/>
@@ -1842,8 +2926,8 @@
                 <w:vertAlign w:val="baseline"/>
               </w:rPr>
             </w:pPr>
-            <w:bookmarkStart w:colFirst="0" w:colLast="0" w:name="_heading=h.q719m2it8ih5" w:id="9"/>
-            <w:bookmarkEnd w:id="9"/>
+            <w:bookmarkStart w:colFirst="0" w:colLast="0" w:name="_heading=h.q719m2it8ih5" w:id="13"/>
+            <w:bookmarkEnd w:id="13"/>
             <w:r>
               <w:rPr>
                 <w:b w:val="1"/>
@@ -1971,15 +3055,12 @@
           </w:tcPr>
           <w:p>
             <w:pPr>
-              <w:pStyle w:val="Heading1"/>
-              <w:rPr>
-                <w:b w:val="0"/>
+              <w:rPr>
                 <w:vertAlign w:val="baseline"/>
               </w:rPr>
             </w:pPr>
             <w:r>
               <w:rPr>
-                <w:b w:val="0"/>
                 <w:rtl w:val="0"/>
               </w:rPr>
               <w:t xml:space="preserve">Run path generated by algorithm.</w:t>
@@ -1997,15 +3078,12 @@
           </w:tcPr>
           <w:p>
             <w:pPr>
-              <w:pStyle w:val="Heading1"/>
-              <w:rPr>
-                <w:b w:val="0"/>
+              <w:rPr>
                 <w:vertAlign w:val="baseline"/>
               </w:rPr>
             </w:pPr>
             <w:r>
               <w:rPr>
-                <w:b w:val="0"/>
                 <w:rtl w:val="0"/>
               </w:rPr>
               <w:t xml:space="preserve">Map</w:t>
@@ -2025,15 +3103,12 @@
           </w:tcPr>
           <w:p>
             <w:pPr>
-              <w:pStyle w:val="Heading1"/>
-              <w:rPr>
-                <w:b w:val="0"/>
+              <w:rPr>
                 <w:vertAlign w:val="baseline"/>
               </w:rPr>
             </w:pPr>
             <w:r>
               <w:rPr>
-                <w:b w:val="0"/>
                 <w:rtl w:val="0"/>
               </w:rPr>
               <w:t xml:space="preserve">Represent user in the program.</w:t>
@@ -2051,9 +3126,7 @@
           </w:tcPr>
           <w:p>
             <w:pPr>
-              <w:pStyle w:val="Heading1"/>
-              <w:rPr>
-                <w:b w:val="0"/>
+              <w:rPr>
                 <w:vertAlign w:val="baseline"/>
               </w:rPr>
             </w:pPr>
@@ -2072,15 +3145,12 @@
           </w:tcPr>
           <w:p>
             <w:pPr>
-              <w:pStyle w:val="Heading1"/>
-              <w:rPr>
-                <w:b w:val="0"/>
+              <w:rPr>
                 <w:vertAlign w:val="baseline"/>
               </w:rPr>
             </w:pPr>
             <w:r>
               <w:rPr>
-                <w:b w:val="0"/>
                 <w:rtl w:val="0"/>
               </w:rPr>
               <w:t xml:space="preserve">Visually show the path being travelled. </w:t>
@@ -2098,7 +3168,6 @@
           </w:tcPr>
           <w:p>
             <w:pPr>
-              <w:pStyle w:val="Heading1"/>
               <w:rPr>
                 <w:vertAlign w:val="baseline"/>
               </w:rPr>
@@ -2119,8 +3188,8 @@
           <w:vertAlign w:val="baseline"/>
         </w:rPr>
       </w:pPr>
-      <w:bookmarkStart w:colFirst="0" w:colLast="0" w:name="_heading=h.2et92p0" w:id="10"/>
-      <w:bookmarkEnd w:id="10"/>
+      <w:bookmarkStart w:colFirst="0" w:colLast="0" w:name="_heading=h.2et92p0" w:id="14"/>
+      <w:bookmarkEnd w:id="14"/>
       <w:r>
         <w:rPr>
           <w:rtl w:val="0"/>
@@ -2167,8 +3236,8 @@
                 <w:vertAlign w:val="baseline"/>
               </w:rPr>
             </w:pPr>
-            <w:bookmarkStart w:colFirst="0" w:colLast="0" w:name="_heading=h.8y259s664sl4" w:id="11"/>
-            <w:bookmarkEnd w:id="11"/>
+            <w:bookmarkStart w:colFirst="0" w:colLast="0" w:name="_heading=h.8y259s664sl4" w:id="15"/>
+            <w:bookmarkEnd w:id="15"/>
             <w:r>
               <w:rPr>
                 <w:b w:val="1"/>
@@ -2307,15 +3376,12 @@
           </w:tcPr>
           <w:p>
             <w:pPr>
-              <w:pStyle w:val="Heading1"/>
-              <w:rPr>
-                <w:b w:val="0"/>
+              <w:rPr>
                 <w:vertAlign w:val="baseline"/>
               </w:rPr>
             </w:pPr>
             <w:r>
               <w:rPr>
-                <w:b w:val="0"/>
                 <w:rtl w:val="0"/>
               </w:rPr>
               <w:t xml:space="preserve">Generate path using the algorithm</w:t>
@@ -2333,15 +3399,12 @@
           </w:tcPr>
           <w:p>
             <w:pPr>
-              <w:pStyle w:val="Heading1"/>
-              <w:rPr>
-                <w:b w:val="0"/>
+              <w:rPr>
                 <w:vertAlign w:val="baseline"/>
               </w:rPr>
             </w:pPr>
             <w:r>
               <w:rPr>
-                <w:b w:val="0"/>
                 <w:rtl w:val="0"/>
               </w:rPr>
               <w:t xml:space="preserve">Load Map</w:t>
@@ -2361,15 +3424,12 @@
           </w:tcPr>
           <w:p>
             <w:pPr>
-              <w:pStyle w:val="Heading1"/>
-              <w:rPr>
-                <w:b w:val="0"/>
+              <w:rPr>
                 <w:vertAlign w:val="baseline"/>
               </w:rPr>
             </w:pPr>
             <w:r>
               <w:rPr>
-                <w:b w:val="0"/>
                 <w:rtl w:val="0"/>
               </w:rPr>
               <w:t xml:space="preserve">Create a map using loaded data using the Town and Road classes.</w:t>
@@ -2387,15 +3447,12 @@
           </w:tcPr>
           <w:p>
             <w:pPr>
-              <w:pStyle w:val="Heading1"/>
-              <w:rPr>
-                <w:b w:val="0"/>
+              <w:rPr>
                 <w:vertAlign w:val="baseline"/>
               </w:rPr>
             </w:pPr>
             <w:r>
               <w:rPr>
-                <w:b w:val="0"/>
                 <w:rtl w:val="0"/>
               </w:rPr>
               <w:t xml:space="preserve">Car</w:t>
@@ -2415,15 +3472,12 @@
           </w:tcPr>
           <w:p>
             <w:pPr>
-              <w:pStyle w:val="Heading1"/>
-              <w:rPr>
-                <w:b w:val="0"/>
+              <w:rPr>
                 <w:vertAlign w:val="baseline"/>
               </w:rPr>
             </w:pPr>
             <w:r>
               <w:rPr>
-                <w:b w:val="0"/>
                 <w:rtl w:val="0"/>
               </w:rPr>
               <w:t xml:space="preserve">Visually represent data from the algorithm such as time and the towns used.</w:t>
@@ -2441,7 +3495,6 @@
           </w:tcPr>
           <w:p>
             <w:pPr>
-              <w:pStyle w:val="Heading1"/>
               <w:rPr>
                 <w:vertAlign w:val="baseline"/>
               </w:rPr>
@@ -2461,15 +3514,12 @@
           </w:tcPr>
           <w:p>
             <w:pPr>
-              <w:pStyle w:val="Heading1"/>
-              <w:rPr>
-                <w:b w:val="0"/>
+              <w:rPr>
                 <w:vertAlign w:val="baseline"/>
               </w:rPr>
             </w:pPr>
             <w:r>
               <w:rPr>
-                <w:b w:val="0"/>
                 <w:rtl w:val="0"/>
               </w:rPr>
               <w:t xml:space="preserve">Run the base A* algorithm and output its data such as time taken and path created</w:t>
@@ -2487,7 +3537,6 @@
           </w:tcPr>
           <w:p>
             <w:pPr>
-              <w:pStyle w:val="Heading1"/>
               <w:rPr/>
             </w:pPr>
             <w:r>
@@ -2514,8 +3563,8 @@
       <w:pPr>
         <w:rPr/>
       </w:pPr>
-      <w:bookmarkStart w:colFirst="0" w:colLast="0" w:name="_heading=h.tyjcwt" w:id="12"/>
-      <w:bookmarkEnd w:id="12"/>
+      <w:bookmarkStart w:colFirst="0" w:colLast="0" w:name="_heading=h.tyjcwt" w:id="16"/>
+      <w:bookmarkEnd w:id="16"/>
       <w:r>
         <w:rPr>
           <w:rtl w:val="0"/>
@@ -2527,8 +3576,8 @@
         <w:pStyle w:val="Heading1"/>
         <w:rPr/>
       </w:pPr>
-      <w:bookmarkStart w:colFirst="0" w:colLast="0" w:name="_heading=h.e9zxkpwhyhrx" w:id="13"/>
-      <w:bookmarkEnd w:id="13"/>
+      <w:bookmarkStart w:colFirst="0" w:colLast="0" w:name="_heading=h.e9zxkpwhyhrx" w:id="17"/>
+      <w:bookmarkEnd w:id="17"/>
       <w:r>
         <w:rPr>
           <w:rtl w:val="0"/>
@@ -2573,8 +3622,8 @@
               <w:pStyle w:val="Heading2"/>
               <w:rPr/>
             </w:pPr>
-            <w:bookmarkStart w:colFirst="0" w:colLast="0" w:name="_heading=h.l9rxpaflq8kb" w:id="14"/>
-            <w:bookmarkEnd w:id="14"/>
+            <w:bookmarkStart w:colFirst="0" w:colLast="0" w:name="_heading=h.l9rxpaflq8kb" w:id="18"/>
+            <w:bookmarkEnd w:id="18"/>
             <w:r>
               <w:rPr>
                 <w:rtl w:val="0"/>
@@ -2665,14 +3714,10 @@
           </w:tcPr>
           <w:p>
             <w:pPr>
-              <w:pStyle w:val="Heading1"/>
-              <w:rPr>
-                <w:b w:val="0"/>
-              </w:rPr>
-            </w:pPr>
-            <w:r>
-              <w:rPr>
-                <w:b w:val="0"/>
+              <w:rPr/>
+            </w:pPr>
+            <w:r>
+              <w:rPr>
                 <w:rtl w:val="0"/>
               </w:rPr>
               <w:t xml:space="preserve">To load in all data needed to create the map.</w:t>
@@ -2685,14 +3730,10 @@
           </w:tcPr>
           <w:p>
             <w:pPr>
-              <w:pStyle w:val="Heading1"/>
-              <w:rPr>
-                <w:b w:val="0"/>
-              </w:rPr>
-            </w:pPr>
-            <w:r>
-              <w:rPr>
-                <w:b w:val="0"/>
+              <w:rPr/>
+            </w:pPr>
+            <w:r>
+              <w:rPr>
                 <w:rtl w:val="0"/>
               </w:rPr>
               <w:t xml:space="preserve">Map</w:t>
@@ -2706,8 +3747,8 @@
         <w:pStyle w:val="Heading1"/>
         <w:rPr/>
       </w:pPr>
-      <w:bookmarkStart w:colFirst="0" w:colLast="0" w:name="_heading=h.s8xojlqg52ht" w:id="15"/>
-      <w:bookmarkEnd w:id="15"/>
+      <w:bookmarkStart w:colFirst="0" w:colLast="0" w:name="_heading=h.s8xojlqg52ht" w:id="19"/>
+      <w:bookmarkEnd w:id="19"/>
       <w:r>
         <w:rPr>
           <w:rtl w:val="0"/>
@@ -2752,8 +3793,8 @@
               <w:pStyle w:val="Heading2"/>
               <w:rPr/>
             </w:pPr>
-            <w:bookmarkStart w:colFirst="0" w:colLast="0" w:name="_heading=h.3azbqhpimvh8" w:id="16"/>
-            <w:bookmarkEnd w:id="16"/>
+            <w:bookmarkStart w:colFirst="0" w:colLast="0" w:name="_heading=h.3azbqhpimvh8" w:id="20"/>
+            <w:bookmarkEnd w:id="20"/>
             <w:r>
               <w:rPr>
                 <w:rtl w:val="0"/>
@@ -2844,30 +3885,24 @@
           </w:tcPr>
           <w:p>
             <w:pPr>
+              <w:rPr/>
+            </w:pPr>
+            <w:r>
+              <w:rPr>
+                <w:rtl w:val="0"/>
+              </w:rPr>
+              <w:t xml:space="preserve">To represent the nodes used in the algorithms</w:t>
+            </w:r>
+          </w:p>
+        </w:tc>
+        <w:tc>
+          <w:tcPr>
+            <w:vAlign w:val="top"/>
+          </w:tcPr>
+          <w:p>
+            <w:pPr>
               <w:pStyle w:val="Heading1"/>
-              <w:rPr>
-                <w:b w:val="0"/>
-              </w:rPr>
-            </w:pPr>
-            <w:r>
-              <w:rPr>
-                <w:b w:val="0"/>
-                <w:rtl w:val="0"/>
-              </w:rPr>
-              <w:t xml:space="preserve">To represent the nodes used in the algorithms</w:t>
-            </w:r>
-          </w:p>
-        </w:tc>
-        <w:tc>
-          <w:tcPr>
-            <w:vAlign w:val="top"/>
-          </w:tcPr>
-          <w:p>
-            <w:pPr>
-              <w:pStyle w:val="Heading1"/>
-              <w:rPr>
-                <w:b w:val="0"/>
-              </w:rPr>
+              <w:rPr/>
             </w:pPr>
             <w:r>
               <w:rPr>
@@ -2884,30 +3919,24 @@
           </w:tcPr>
           <w:p>
             <w:pPr>
+              <w:rPr/>
+            </w:pPr>
+            <w:r>
+              <w:rPr>
+                <w:rtl w:val="0"/>
+              </w:rPr>
+              <w:t xml:space="preserve">Store the ids of connected roads.</w:t>
+            </w:r>
+          </w:p>
+        </w:tc>
+        <w:tc>
+          <w:tcPr>
+            <w:vAlign w:val="top"/>
+          </w:tcPr>
+          <w:p>
+            <w:pPr>
               <w:pStyle w:val="Heading1"/>
-              <w:rPr>
-                <w:b w:val="0"/>
-              </w:rPr>
-            </w:pPr>
-            <w:r>
-              <w:rPr>
-                <w:b w:val="0"/>
-                <w:rtl w:val="0"/>
-              </w:rPr>
-              <w:t xml:space="preserve">Store the ids of connected roads.</w:t>
-            </w:r>
-          </w:p>
-        </w:tc>
-        <w:tc>
-          <w:tcPr>
-            <w:vAlign w:val="top"/>
-          </w:tcPr>
-          <w:p>
-            <w:pPr>
-              <w:pStyle w:val="Heading1"/>
-              <w:rPr>
-                <w:b w:val="0"/>
-              </w:rPr>
+              <w:rPr/>
             </w:pPr>
             <w:r>
               <w:rPr>
@@ -2924,14 +3953,10 @@
           </w:tcPr>
           <w:p>
             <w:pPr>
-              <w:pStyle w:val="Heading1"/>
-              <w:rPr>
-                <w:b w:val="0"/>
-              </w:rPr>
-            </w:pPr>
-            <w:r>
-              <w:rPr>
-                <w:b w:val="0"/>
+              <w:rPr/>
+            </w:pPr>
+            <w:r>
+              <w:rPr>
                 <w:rtl w:val="0"/>
               </w:rPr>
               <w:t xml:space="preserve">Store the ids of previously visited towns.</w:t>
@@ -2962,16 +3987,10 @@
           </w:tcPr>
           <w:p>
             <w:pPr>
-              <w:pStyle w:val="Heading1"/>
-              <w:rPr>
-                <w:b w:val="0"/>
-              </w:rPr>
-            </w:pPr>
-            <w:bookmarkStart w:colFirst="0" w:colLast="0" w:name="_heading=h.xhhz3w2pcizj" w:id="17"/>
-            <w:bookmarkEnd w:id="17"/>
-            <w:r>
-              <w:rPr>
-                <w:b w:val="0"/>
+              <w:rPr/>
+            </w:pPr>
+            <w:r>
+              <w:rPr>
                 <w:rtl w:val="0"/>
               </w:rPr>
               <w:t xml:space="preserve">Store the amount of fuel the user had when they passed through the node.</w:t>
@@ -2987,8 +4006,8 @@
               <w:pStyle w:val="Heading1"/>
               <w:rPr/>
             </w:pPr>
-            <w:bookmarkStart w:colFirst="0" w:colLast="0" w:name="_heading=h.nl8a2rsd57zl" w:id="18"/>
-            <w:bookmarkEnd w:id="18"/>
+            <w:bookmarkStart w:colFirst="0" w:colLast="0" w:name="_heading=h.nl8a2rsd57zl" w:id="21"/>
+            <w:bookmarkEnd w:id="21"/>
             <w:r>
               <w:rPr>
                 <w:rtl w:val="0"/>
@@ -3003,8 +4022,8 @@
         <w:pStyle w:val="Heading1"/>
         <w:rPr/>
       </w:pPr>
-      <w:bookmarkStart w:colFirst="0" w:colLast="0" w:name="_heading=h.526en0io6f75" w:id="19"/>
-      <w:bookmarkEnd w:id="19"/>
+      <w:bookmarkStart w:colFirst="0" w:colLast="0" w:name="_heading=h.526en0io6f75" w:id="22"/>
+      <w:bookmarkEnd w:id="22"/>
       <w:r>
         <w:rPr>
           <w:rtl w:val="0"/>
@@ -3049,8 +4068,8 @@
               <w:pStyle w:val="Heading2"/>
               <w:rPr/>
             </w:pPr>
-            <w:bookmarkStart w:colFirst="0" w:colLast="0" w:name="_heading=h.g0gzvetzqrk9" w:id="20"/>
-            <w:bookmarkEnd w:id="20"/>
+            <w:bookmarkStart w:colFirst="0" w:colLast="0" w:name="_heading=h.g0gzvetzqrk9" w:id="23"/>
+            <w:bookmarkEnd w:id="23"/>
             <w:r>
               <w:rPr>
                 <w:rtl w:val="0"/>
@@ -3141,30 +4160,24 @@
           </w:tcPr>
           <w:p>
             <w:pPr>
+              <w:rPr/>
+            </w:pPr>
+            <w:r>
+              <w:rPr>
+                <w:rtl w:val="0"/>
+              </w:rPr>
+              <w:t xml:space="preserve">To represent the arcs used in the algorithms.</w:t>
+            </w:r>
+          </w:p>
+        </w:tc>
+        <w:tc>
+          <w:tcPr>
+            <w:vAlign w:val="top"/>
+          </w:tcPr>
+          <w:p>
+            <w:pPr>
               <w:pStyle w:val="Heading1"/>
-              <w:rPr>
-                <w:b w:val="0"/>
-              </w:rPr>
-            </w:pPr>
-            <w:r>
-              <w:rPr>
-                <w:b w:val="0"/>
-                <w:rtl w:val="0"/>
-              </w:rPr>
-              <w:t xml:space="preserve">To represent the arcs used in the algorithms.</w:t>
-            </w:r>
-          </w:p>
-        </w:tc>
-        <w:tc>
-          <w:tcPr>
-            <w:vAlign w:val="top"/>
-          </w:tcPr>
-          <w:p>
-            <w:pPr>
-              <w:pStyle w:val="Heading1"/>
-              <w:rPr>
-                <w:b w:val="0"/>
-              </w:rPr>
+              <w:rPr/>
             </w:pPr>
             <w:r>
               <w:rPr>
@@ -3181,30 +4194,24 @@
           </w:tcPr>
           <w:p>
             <w:pPr>
+              <w:rPr/>
+            </w:pPr>
+            <w:r>
+              <w:rPr>
+                <w:rtl w:val="0"/>
+              </w:rPr>
+              <w:t xml:space="preserve">To store the ids of the related roads.</w:t>
+            </w:r>
+          </w:p>
+        </w:tc>
+        <w:tc>
+          <w:tcPr>
+            <w:vAlign w:val="top"/>
+          </w:tcPr>
+          <w:p>
+            <w:pPr>
               <w:pStyle w:val="Heading1"/>
-              <w:rPr>
-                <w:b w:val="0"/>
-              </w:rPr>
-            </w:pPr>
-            <w:r>
-              <w:rPr>
-                <w:b w:val="0"/>
-                <w:rtl w:val="0"/>
-              </w:rPr>
-              <w:t xml:space="preserve">To store the ids of the related roads.</w:t>
-            </w:r>
-          </w:p>
-        </w:tc>
-        <w:tc>
-          <w:tcPr>
-            <w:vAlign w:val="top"/>
-          </w:tcPr>
-          <w:p>
-            <w:pPr>
-              <w:pStyle w:val="Heading1"/>
-              <w:rPr>
-                <w:b w:val="0"/>
-              </w:rPr>
+              <w:rPr/>
             </w:pPr>
             <w:r>
               <w:rPr>
@@ -3221,14 +4228,10 @@
           </w:tcPr>
           <w:p>
             <w:pPr>
-              <w:pStyle w:val="Heading1"/>
-              <w:rPr>
-                <w:b w:val="0"/>
-              </w:rPr>
-            </w:pPr>
-            <w:r>
-              <w:rPr>
-                <w:b w:val="0"/>
+              <w:rPr/>
+            </w:pPr>
+            <w:r>
+              <w:rPr>
                 <w:rtl w:val="0"/>
               </w:rPr>
               <w:t xml:space="preserve">To store the cost of travelling between the related towns</w:t>
@@ -3259,16 +4262,10 @@
           </w:tcPr>
           <w:p>
             <w:pPr>
-              <w:pStyle w:val="Heading1"/>
-              <w:rPr>
-                <w:b w:val="0"/>
-              </w:rPr>
-            </w:pPr>
-            <w:bookmarkStart w:colFirst="0" w:colLast="0" w:name="_heading=h.8w4i15trogda" w:id="21"/>
-            <w:bookmarkEnd w:id="21"/>
-            <w:r>
-              <w:rPr>
-                <w:b w:val="0"/>
+              <w:rPr/>
+            </w:pPr>
+            <w:r>
+              <w:rPr>
                 <w:rtl w:val="0"/>
               </w:rPr>
               <w:t xml:space="preserve">To create and store the tiles used in the refined paths.</w:t>
@@ -3284,8 +4281,8 @@
               <w:pStyle w:val="Heading1"/>
               <w:rPr/>
             </w:pPr>
-            <w:bookmarkStart w:colFirst="0" w:colLast="0" w:name="_heading=h.3kydsfxgjv9k" w:id="22"/>
-            <w:bookmarkEnd w:id="22"/>
+            <w:bookmarkStart w:colFirst="0" w:colLast="0" w:name="_heading=h.3kydsfxgjv9k" w:id="24"/>
+            <w:bookmarkEnd w:id="24"/>
             <w:r>
               <w:rPr>
                 <w:rtl w:val="0"/>
@@ -3300,8 +4297,8 @@
         <w:pStyle w:val="Heading1"/>
         <w:rPr/>
       </w:pPr>
-      <w:bookmarkStart w:colFirst="0" w:colLast="0" w:name="_heading=h.rx4esrmll86d" w:id="23"/>
-      <w:bookmarkEnd w:id="23"/>
+      <w:bookmarkStart w:colFirst="0" w:colLast="0" w:name="_heading=h.rx4esrmll86d" w:id="25"/>
+      <w:bookmarkEnd w:id="25"/>
       <w:r>
         <w:rPr>
           <w:rtl w:val="0"/>
@@ -3346,8 +4343,8 @@
               <w:pStyle w:val="Heading2"/>
               <w:rPr/>
             </w:pPr>
-            <w:bookmarkStart w:colFirst="0" w:colLast="0" w:name="_heading=h.bd1kelu4a1y" w:id="24"/>
-            <w:bookmarkEnd w:id="24"/>
+            <w:bookmarkStart w:colFirst="0" w:colLast="0" w:name="_heading=h.bd1kelu4a1y" w:id="26"/>
+            <w:bookmarkEnd w:id="26"/>
             <w:r>
               <w:rPr>
                 <w:rtl w:val="0"/>
@@ -3555,8 +4552,8 @@
                 <w:b w:val="0"/>
               </w:rPr>
             </w:pPr>
-            <w:bookmarkStart w:colFirst="0" w:colLast="0" w:name="_heading=h.6x7ouosj6ltw" w:id="25"/>
-            <w:bookmarkEnd w:id="25"/>
+            <w:bookmarkStart w:colFirst="0" w:colLast="0" w:name="_heading=h.6x7ouosj6ltw" w:id="27"/>
+            <w:bookmarkEnd w:id="27"/>
             <w:r>
               <w:rPr>
                 <w:rtl w:val="0"/>
@@ -3573,8 +4570,8 @@
               <w:pStyle w:val="Heading1"/>
               <w:rPr/>
             </w:pPr>
-            <w:bookmarkStart w:colFirst="0" w:colLast="0" w:name="_heading=h.o4ictuu9hx2v" w:id="26"/>
-            <w:bookmarkEnd w:id="26"/>
+            <w:bookmarkStart w:colFirst="0" w:colLast="0" w:name="_heading=h.o4ictuu9hx2v" w:id="28"/>
+            <w:bookmarkEnd w:id="28"/>
             <w:r>
               <w:rPr>
                 <w:rtl w:val="0"/>
@@ -3591,8 +4588,8 @@
           <w:vertAlign w:val="baseline"/>
         </w:rPr>
       </w:pPr>
-      <w:bookmarkStart w:colFirst="0" w:colLast="0" w:name="_heading=h.1rhlpnty7wkt" w:id="27"/>
-      <w:bookmarkEnd w:id="27"/>
+      <w:bookmarkStart w:colFirst="0" w:colLast="0" w:name="_heading=h.1rhlpnty7wkt" w:id="29"/>
+      <w:bookmarkEnd w:id="29"/>
       <w:r>
         <w:rPr>
           <w:rtl w:val="0"/>
@@ -3606,10 +4603,13 @@
         <w:spacing w:after="120" w:before="480" w:line="276" w:lineRule="auto"/>
         <w:rPr>
           <w:rFonts w:ascii="Arial" w:cs="Arial" w:eastAsia="Arial" w:hAnsi="Arial"/>
-        </w:rPr>
-      </w:pPr>
-      <w:bookmarkStart w:colFirst="0" w:colLast="0" w:name="_heading=h.5wn98tr8nxyh" w:id="28"/>
-      <w:bookmarkEnd w:id="28"/>
+          <w:b w:val="0"/>
+          <w:sz w:val="22"/>
+          <w:szCs w:val="22"/>
+        </w:rPr>
+      </w:pPr>
+      <w:bookmarkStart w:colFirst="0" w:colLast="0" w:name="_heading=h.5wn98tr8nxyh" w:id="30"/>
+      <w:bookmarkEnd w:id="30"/>
       <w:r>
         <w:rPr>
           <w:rFonts w:ascii="Arial" w:cs="Arial" w:eastAsia="Arial" w:hAnsi="Arial"/>
@@ -3617,577 +4617,496 @@
         </w:rPr>
         <w:t xml:space="preserve">References</w:t>
       </w:r>
-    </w:p>
-    <w:tbl>
-      <w:tblPr>
-        <w:tblStyle w:val="Table8"/>
-        <w:tblW w:w="9360.0" w:type="dxa"/>
-        <w:jc w:val="left"/>
-        <w:tblInd w:w="100.0" w:type="pct"/>
-        <w:tblBorders>
-          <w:top w:color="000000" w:space="0" w:sz="0" w:val="nil"/>
-          <w:left w:color="000000" w:space="0" w:sz="0" w:val="nil"/>
-          <w:bottom w:color="000000" w:space="0" w:sz="0" w:val="nil"/>
-          <w:right w:color="000000" w:space="0" w:sz="0" w:val="nil"/>
-          <w:insideH w:color="000000" w:space="0" w:sz="0" w:val="nil"/>
-          <w:insideV w:color="000000" w:space="0" w:sz="0" w:val="nil"/>
-        </w:tblBorders>
-        <w:tblLayout w:type="fixed"/>
-        <w:tblLook w:val="0600"/>
-      </w:tblPr>
-      <w:tblGrid>
-        <w:gridCol w:w="1538.4331797235022"/>
-        <w:gridCol w:w="2300.4608294930877"/>
-        <w:gridCol w:w="5521.10599078341"/>
-        <w:tblGridChange w:id="0">
-          <w:tblGrid>
-            <w:gridCol w:w="1538.4331797235022"/>
-            <w:gridCol w:w="2300.4608294930877"/>
-            <w:gridCol w:w="5521.10599078341"/>
-          </w:tblGrid>
-        </w:tblGridChange>
-      </w:tblGrid>
-      <w:tr>
-        <w:trPr>
-          <w:trHeight w:val="760" w:hRule="atLeast"/>
-        </w:trPr>
-        <w:tc>
-          <w:tcPr>
-            <w:tcBorders>
-              <w:top w:color="000000" w:space="0" w:sz="8" w:val="single"/>
-              <w:left w:color="000000" w:space="0" w:sz="8" w:val="single"/>
-              <w:bottom w:color="000000" w:space="0" w:sz="8" w:val="single"/>
-              <w:right w:color="000000" w:space="0" w:sz="8" w:val="single"/>
-            </w:tcBorders>
-            <w:tcMar>
-              <w:top w:w="100.0" w:type="dxa"/>
-              <w:left w:w="100.0" w:type="dxa"/>
-              <w:bottom w:w="100.0" w:type="dxa"/>
-              <w:right w:w="100.0" w:type="dxa"/>
-            </w:tcMar>
-            <w:vAlign w:val="top"/>
-          </w:tcPr>
-          <w:p>
-            <w:pPr>
-              <w:spacing w:after="240" w:before="240" w:line="276" w:lineRule="auto"/>
-              <w:rPr>
-                <w:rFonts w:ascii="Arial" w:cs="Arial" w:eastAsia="Arial" w:hAnsi="Arial"/>
-                <w:b w:val="1"/>
-                <w:sz w:val="22"/>
-                <w:szCs w:val="22"/>
-              </w:rPr>
-            </w:pPr>
-            <w:r>
-              <w:rPr>
-                <w:rFonts w:ascii="Arial" w:cs="Arial" w:eastAsia="Arial" w:hAnsi="Arial"/>
-                <w:b w:val="1"/>
-                <w:sz w:val="22"/>
-                <w:szCs w:val="22"/>
-                <w:rtl w:val="0"/>
-              </w:rPr>
-              <w:t xml:space="preserve">Referenced Publication</w:t>
-            </w:r>
-          </w:p>
-        </w:tc>
-        <w:tc>
-          <w:tcPr>
-            <w:tcBorders>
-              <w:top w:color="000000" w:space="0" w:sz="8" w:val="single"/>
-              <w:left w:color="000000" w:space="0" w:sz="0" w:val="nil"/>
-              <w:bottom w:color="000000" w:space="0" w:sz="8" w:val="single"/>
-              <w:right w:color="000000" w:space="0" w:sz="8" w:val="single"/>
-            </w:tcBorders>
-            <w:tcMar>
-              <w:top w:w="100.0" w:type="dxa"/>
-              <w:left w:w="100.0" w:type="dxa"/>
-              <w:bottom w:w="100.0" w:type="dxa"/>
-              <w:right w:w="100.0" w:type="dxa"/>
-            </w:tcMar>
-            <w:vAlign w:val="top"/>
-          </w:tcPr>
-          <w:p>
-            <w:pPr>
-              <w:spacing w:after="240" w:before="240" w:line="276" w:lineRule="auto"/>
-              <w:rPr>
-                <w:rFonts w:ascii="Arial" w:cs="Arial" w:eastAsia="Arial" w:hAnsi="Arial"/>
-                <w:b w:val="1"/>
-                <w:sz w:val="22"/>
-                <w:szCs w:val="22"/>
-              </w:rPr>
-            </w:pPr>
-            <w:r>
-              <w:rPr>
-                <w:rFonts w:ascii="Arial" w:cs="Arial" w:eastAsia="Arial" w:hAnsi="Arial"/>
-                <w:b w:val="1"/>
-                <w:sz w:val="22"/>
-                <w:szCs w:val="22"/>
-                <w:rtl w:val="0"/>
-              </w:rPr>
-              <w:t xml:space="preserve">Citation</w:t>
-            </w:r>
-          </w:p>
-        </w:tc>
-        <w:tc>
-          <w:tcPr>
-            <w:tcBorders>
-              <w:top w:color="000000" w:space="0" w:sz="8" w:val="single"/>
-              <w:left w:color="000000" w:space="0" w:sz="0" w:val="nil"/>
-              <w:bottom w:color="000000" w:space="0" w:sz="8" w:val="single"/>
-              <w:right w:color="000000" w:space="0" w:sz="8" w:val="single"/>
-            </w:tcBorders>
-            <w:tcMar>
-              <w:top w:w="100.0" w:type="dxa"/>
-              <w:left w:w="100.0" w:type="dxa"/>
-              <w:bottom w:w="100.0" w:type="dxa"/>
-              <w:right w:w="100.0" w:type="dxa"/>
-            </w:tcMar>
-            <w:vAlign w:val="top"/>
-          </w:tcPr>
-          <w:p>
-            <w:pPr>
-              <w:spacing w:after="240" w:before="240" w:line="276" w:lineRule="auto"/>
-              <w:rPr>
-                <w:rFonts w:ascii="Arial" w:cs="Arial" w:eastAsia="Arial" w:hAnsi="Arial"/>
-                <w:b w:val="1"/>
-                <w:sz w:val="22"/>
-                <w:szCs w:val="22"/>
-              </w:rPr>
-            </w:pPr>
-            <w:r>
-              <w:rPr>
-                <w:rFonts w:ascii="Arial" w:cs="Arial" w:eastAsia="Arial" w:hAnsi="Arial"/>
-                <w:b w:val="1"/>
-                <w:sz w:val="22"/>
-                <w:szCs w:val="22"/>
-                <w:rtl w:val="0"/>
-              </w:rPr>
-              <w:t xml:space="preserve">Reference</w:t>
-            </w:r>
-          </w:p>
-        </w:tc>
-      </w:tr>
-      <w:tr>
-        <w:trPr>
-          <w:trHeight w:val="2640" w:hRule="atLeast"/>
-        </w:trPr>
-        <w:tc>
-          <w:tcPr>
-            <w:tcBorders>
-              <w:top w:color="000000" w:space="0" w:sz="0" w:val="nil"/>
-              <w:left w:color="000000" w:space="0" w:sz="8" w:val="single"/>
-              <w:bottom w:color="000000" w:space="0" w:sz="8" w:val="single"/>
-              <w:right w:color="000000" w:space="0" w:sz="8" w:val="single"/>
-            </w:tcBorders>
-            <w:tcMar>
-              <w:top w:w="100.0" w:type="dxa"/>
-              <w:left w:w="100.0" w:type="dxa"/>
-              <w:bottom w:w="100.0" w:type="dxa"/>
-              <w:right w:w="100.0" w:type="dxa"/>
-            </w:tcMar>
-            <w:vAlign w:val="top"/>
-          </w:tcPr>
-          <w:p>
-            <w:pPr>
-              <w:spacing w:after="240" w:before="240" w:line="276" w:lineRule="auto"/>
-              <w:rPr>
-                <w:rFonts w:ascii="Arial" w:cs="Arial" w:eastAsia="Arial" w:hAnsi="Arial"/>
-                <w:sz w:val="22"/>
-                <w:szCs w:val="22"/>
-              </w:rPr>
-            </w:pPr>
-            <w:r>
-              <w:rPr>
-                <w:rFonts w:ascii="Arial" w:cs="Arial" w:eastAsia="Arial" w:hAnsi="Arial"/>
-                <w:sz w:val="22"/>
-                <w:szCs w:val="22"/>
-                <w:rtl w:val="0"/>
-              </w:rPr>
-              <w:t xml:space="preserve">Report</w:t>
-            </w:r>
-          </w:p>
-        </w:tc>
-        <w:tc>
-          <w:tcPr>
-            <w:tcBorders>
-              <w:top w:color="000000" w:space="0" w:sz="0" w:val="nil"/>
-              <w:left w:color="000000" w:space="0" w:sz="0" w:val="nil"/>
-              <w:bottom w:color="000000" w:space="0" w:sz="8" w:val="single"/>
-              <w:right w:color="000000" w:space="0" w:sz="8" w:val="single"/>
-            </w:tcBorders>
-            <w:tcMar>
-              <w:top w:w="100.0" w:type="dxa"/>
-              <w:left w:w="100.0" w:type="dxa"/>
-              <w:bottom w:w="100.0" w:type="dxa"/>
-              <w:right w:w="100.0" w:type="dxa"/>
-            </w:tcMar>
-            <w:vAlign w:val="top"/>
-          </w:tcPr>
-          <w:p>
-            <w:pPr>
-              <w:shd w:fill="ffffff" w:val="clear"/>
-              <w:spacing w:after="240" w:before="240" w:line="229.44" w:lineRule="auto"/>
-              <w:rPr>
-                <w:rFonts w:ascii="Arial" w:cs="Arial" w:eastAsia="Arial" w:hAnsi="Arial"/>
-                <w:i w:val="1"/>
-                <w:sz w:val="22"/>
-                <w:szCs w:val="22"/>
-              </w:rPr>
-            </w:pPr>
-            <w:r>
-              <w:rPr>
-                <w:rFonts w:ascii="Arial" w:cs="Arial" w:eastAsia="Arial" w:hAnsi="Arial"/>
-                <w:i w:val="1"/>
-                <w:sz w:val="22"/>
-                <w:szCs w:val="22"/>
-                <w:rtl w:val="0"/>
-              </w:rPr>
-              <w:t xml:space="preserve">Pathfinding Car Racing Game Using Dynamic Pathfinding Algorithm and</w:t>
-            </w:r>
-          </w:p>
-          <w:p>
-            <w:pPr>
-              <w:shd w:fill="ffffff" w:val="clear"/>
-              <w:spacing w:after="240" w:before="240" w:line="229.44" w:lineRule="auto"/>
-              <w:rPr>
-                <w:rFonts w:ascii="Arial" w:cs="Arial" w:eastAsia="Arial" w:hAnsi="Arial"/>
-                <w:sz w:val="22"/>
-                <w:szCs w:val="22"/>
-              </w:rPr>
-            </w:pPr>
-            <w:r>
-              <w:rPr>
-                <w:rFonts w:ascii="Arial" w:cs="Arial" w:eastAsia="Arial" w:hAnsi="Arial"/>
-                <w:i w:val="1"/>
-                <w:sz w:val="22"/>
-                <w:szCs w:val="22"/>
-                <w:rtl w:val="0"/>
-              </w:rPr>
-              <w:t xml:space="preserve">Algorithm A* 2017</w:t>
-            </w:r>
-            <w:r>
-              <w:rPr>
-                <w:rtl w:val="0"/>
-              </w:rPr>
-            </w:r>
-          </w:p>
-        </w:tc>
-        <w:tc>
-          <w:tcPr>
-            <w:tcBorders>
-              <w:top w:color="000000" w:space="0" w:sz="0" w:val="nil"/>
-              <w:left w:color="000000" w:space="0" w:sz="0" w:val="nil"/>
-              <w:bottom w:color="000000" w:space="0" w:sz="8" w:val="single"/>
-              <w:right w:color="000000" w:space="0" w:sz="8" w:val="single"/>
-            </w:tcBorders>
-            <w:tcMar>
-              <w:top w:w="100.0" w:type="dxa"/>
-              <w:left w:w="100.0" w:type="dxa"/>
-              <w:bottom w:w="100.0" w:type="dxa"/>
-              <w:right w:w="100.0" w:type="dxa"/>
-            </w:tcMar>
-            <w:vAlign w:val="top"/>
-          </w:tcPr>
-          <w:p>
-            <w:pPr>
-              <w:spacing w:after="240" w:before="240" w:line="276" w:lineRule="auto"/>
-              <w:rPr>
-                <w:rFonts w:ascii="Arial" w:cs="Arial" w:eastAsia="Arial" w:hAnsi="Arial"/>
-                <w:sz w:val="22"/>
-                <w:szCs w:val="22"/>
-              </w:rPr>
-            </w:pPr>
-            <w:r>
-              <w:rPr>
-                <w:rFonts w:ascii="Arial" w:cs="Arial" w:eastAsia="Arial" w:hAnsi="Arial"/>
-                <w:sz w:val="22"/>
-                <w:szCs w:val="22"/>
-                <w:rtl w:val="0"/>
-              </w:rPr>
-              <w:t xml:space="preserve">Sazaki, Primanita, Syahroyni. Y.S, A.P, M.S. (2017) </w:t>
-            </w:r>
-            <w:r>
-              <w:rPr>
-                <w:rFonts w:ascii="Arial" w:cs="Arial" w:eastAsia="Arial" w:hAnsi="Arial"/>
-                <w:i w:val="1"/>
-                <w:sz w:val="22"/>
-                <w:szCs w:val="22"/>
-                <w:rtl w:val="0"/>
-              </w:rPr>
-              <w:t xml:space="preserve">Pathfinding Car Racing Game Using Dynamic Pathfinding Algorithm and Algorithm A*. Palembang, Algorithm A*</w:t>
-            </w:r>
-            <w:r>
-              <w:rPr>
-                <w:rtl w:val="0"/>
-              </w:rPr>
-            </w:r>
-          </w:p>
-        </w:tc>
-      </w:tr>
-      <w:tr>
-        <w:trPr>
-          <w:trHeight w:val="2640" w:hRule="atLeast"/>
-        </w:trPr>
-        <w:tc>
-          <w:tcPr>
-            <w:tcBorders>
-              <w:top w:color="000000" w:space="0" w:sz="0" w:val="nil"/>
-              <w:left w:color="000000" w:space="0" w:sz="8" w:val="single"/>
-              <w:bottom w:color="000000" w:space="0" w:sz="8" w:val="single"/>
-              <w:right w:color="000000" w:space="0" w:sz="8" w:val="single"/>
-            </w:tcBorders>
-            <w:tcMar>
-              <w:top w:w="100.0" w:type="dxa"/>
-              <w:left w:w="100.0" w:type="dxa"/>
-              <w:bottom w:w="100.0" w:type="dxa"/>
-              <w:right w:w="100.0" w:type="dxa"/>
-            </w:tcMar>
-            <w:vAlign w:val="top"/>
-          </w:tcPr>
-          <w:p>
-            <w:pPr>
-              <w:spacing w:after="240" w:before="240" w:line="276" w:lineRule="auto"/>
-              <w:rPr>
-                <w:rFonts w:ascii="Arial" w:cs="Arial" w:eastAsia="Arial" w:hAnsi="Arial"/>
-                <w:sz w:val="22"/>
-                <w:szCs w:val="22"/>
-              </w:rPr>
-            </w:pPr>
-            <w:r>
-              <w:rPr>
-                <w:rFonts w:ascii="Arial" w:cs="Arial" w:eastAsia="Arial" w:hAnsi="Arial"/>
-                <w:sz w:val="22"/>
-                <w:szCs w:val="22"/>
-                <w:rtl w:val="0"/>
-              </w:rPr>
-              <w:t xml:space="preserve">Report</w:t>
-            </w:r>
-          </w:p>
-        </w:tc>
-        <w:tc>
-          <w:tcPr>
-            <w:tcBorders>
-              <w:top w:color="000000" w:space="0" w:sz="0" w:val="nil"/>
-              <w:left w:color="000000" w:space="0" w:sz="0" w:val="nil"/>
-              <w:bottom w:color="000000" w:space="0" w:sz="8" w:val="single"/>
-              <w:right w:color="000000" w:space="0" w:sz="8" w:val="single"/>
-            </w:tcBorders>
-            <w:tcMar>
-              <w:top w:w="100.0" w:type="dxa"/>
-              <w:left w:w="100.0" w:type="dxa"/>
-              <w:bottom w:w="100.0" w:type="dxa"/>
-              <w:right w:w="100.0" w:type="dxa"/>
-            </w:tcMar>
-            <w:vAlign w:val="top"/>
-          </w:tcPr>
-          <w:p>
-            <w:pPr>
-              <w:shd w:fill="ffffff" w:val="clear"/>
-              <w:spacing w:after="240" w:before="240" w:line="229.44" w:lineRule="auto"/>
-              <w:rPr>
-                <w:rFonts w:ascii="Arial" w:cs="Arial" w:eastAsia="Arial" w:hAnsi="Arial"/>
-                <w:i w:val="1"/>
-                <w:sz w:val="22"/>
-                <w:szCs w:val="22"/>
-              </w:rPr>
-            </w:pPr>
-            <w:r>
-              <w:rPr>
-                <w:rFonts w:ascii="Arial" w:cs="Arial" w:eastAsia="Arial" w:hAnsi="Arial"/>
-                <w:i w:val="1"/>
-                <w:sz w:val="22"/>
-                <w:szCs w:val="22"/>
-                <w:rtl w:val="0"/>
-              </w:rPr>
-              <w:t xml:space="preserve">Multi-Objective Pathfinding in Dynamic Environments 2018</w:t>
-            </w:r>
-          </w:p>
-        </w:tc>
-        <w:tc>
-          <w:tcPr>
-            <w:tcBorders>
-              <w:top w:color="000000" w:space="0" w:sz="0" w:val="nil"/>
-              <w:left w:color="000000" w:space="0" w:sz="0" w:val="nil"/>
-              <w:bottom w:color="000000" w:space="0" w:sz="8" w:val="single"/>
-              <w:right w:color="000000" w:space="0" w:sz="8" w:val="single"/>
-            </w:tcBorders>
-            <w:tcMar>
-              <w:top w:w="100.0" w:type="dxa"/>
-              <w:left w:w="100.0" w:type="dxa"/>
-              <w:bottom w:w="100.0" w:type="dxa"/>
-              <w:right w:w="100.0" w:type="dxa"/>
-            </w:tcMar>
-            <w:vAlign w:val="top"/>
-          </w:tcPr>
-          <w:p>
-            <w:pPr>
-              <w:spacing w:after="240" w:before="240" w:line="276" w:lineRule="auto"/>
-              <w:rPr>
-                <w:rFonts w:ascii="Arial" w:cs="Arial" w:eastAsia="Arial" w:hAnsi="Arial"/>
-                <w:sz w:val="22"/>
-                <w:szCs w:val="22"/>
-              </w:rPr>
-            </w:pPr>
-            <w:r>
-              <w:rPr>
-                <w:rFonts w:ascii="Arial" w:cs="Arial" w:eastAsia="Arial" w:hAnsi="Arial"/>
-                <w:i w:val="1"/>
-                <w:sz w:val="22"/>
-                <w:szCs w:val="22"/>
-                <w:rtl w:val="0"/>
-              </w:rPr>
-              <w:t xml:space="preserve">Whiston, H.W, (2018), Multi-Objective Pathfinding in Dynamic Environments 2018, Windsor, Ontario, Canada, University of Windsor</w:t>
-            </w:r>
-            <w:r>
-              <w:rPr>
-                <w:rtl w:val="0"/>
-              </w:rPr>
-            </w:r>
-          </w:p>
-        </w:tc>
-      </w:tr>
-      <w:tr>
-        <w:trPr>
-          <w:trHeight w:val="2640" w:hRule="atLeast"/>
-        </w:trPr>
-        <w:tc>
-          <w:tcPr>
-            <w:tcBorders>
-              <w:top w:color="000000" w:space="0" w:sz="0" w:val="nil"/>
-              <w:left w:color="000000" w:space="0" w:sz="8" w:val="single"/>
-              <w:bottom w:color="000000" w:space="0" w:sz="8" w:val="single"/>
-              <w:right w:color="000000" w:space="0" w:sz="8" w:val="single"/>
-            </w:tcBorders>
-            <w:tcMar>
-              <w:top w:w="100.0" w:type="dxa"/>
-              <w:left w:w="100.0" w:type="dxa"/>
-              <w:bottom w:w="100.0" w:type="dxa"/>
-              <w:right w:w="100.0" w:type="dxa"/>
-            </w:tcMar>
-            <w:vAlign w:val="top"/>
-          </w:tcPr>
-          <w:p>
-            <w:pPr>
-              <w:spacing w:after="240" w:before="240" w:line="276" w:lineRule="auto"/>
-              <w:rPr>
-                <w:rFonts w:ascii="Arial" w:cs="Arial" w:eastAsia="Arial" w:hAnsi="Arial"/>
-                <w:sz w:val="22"/>
-                <w:szCs w:val="22"/>
-              </w:rPr>
-            </w:pPr>
-            <w:r>
-              <w:rPr>
-                <w:rFonts w:ascii="Arial" w:cs="Arial" w:eastAsia="Arial" w:hAnsi="Arial"/>
-                <w:sz w:val="22"/>
-                <w:szCs w:val="22"/>
-                <w:rtl w:val="0"/>
-              </w:rPr>
-              <w:t xml:space="preserve">Report</w:t>
-            </w:r>
-          </w:p>
-        </w:tc>
-        <w:tc>
-          <w:tcPr>
-            <w:tcBorders>
-              <w:top w:color="000000" w:space="0" w:sz="0" w:val="nil"/>
-              <w:left w:color="000000" w:space="0" w:sz="0" w:val="nil"/>
-              <w:bottom w:color="000000" w:space="0" w:sz="8" w:val="single"/>
-              <w:right w:color="000000" w:space="0" w:sz="8" w:val="single"/>
-            </w:tcBorders>
-            <w:tcMar>
-              <w:top w:w="100.0" w:type="dxa"/>
-              <w:left w:w="100.0" w:type="dxa"/>
-              <w:bottom w:w="100.0" w:type="dxa"/>
-              <w:right w:w="100.0" w:type="dxa"/>
-            </w:tcMar>
-            <w:vAlign w:val="top"/>
-          </w:tcPr>
-          <w:p>
-            <w:pPr>
-              <w:shd w:fill="ffffff" w:val="clear"/>
-              <w:spacing w:after="240" w:before="240" w:line="229.44" w:lineRule="auto"/>
-              <w:rPr>
-                <w:rFonts w:ascii="Arial" w:cs="Arial" w:eastAsia="Arial" w:hAnsi="Arial"/>
-                <w:i w:val="1"/>
-                <w:sz w:val="22"/>
-                <w:szCs w:val="22"/>
-              </w:rPr>
-            </w:pPr>
-            <w:r>
-              <w:rPr>
-                <w:rFonts w:ascii="Arial" w:cs="Arial" w:eastAsia="Arial" w:hAnsi="Arial"/>
-                <w:i w:val="1"/>
-                <w:sz w:val="22"/>
-                <w:szCs w:val="22"/>
-                <w:rtl w:val="0"/>
-              </w:rPr>
-              <w:t xml:space="preserve">Hierarchical and Dynamic Pathfinding Algorithms in Game Maps 2011</w:t>
-            </w:r>
-          </w:p>
-          <w:p>
-            <w:pPr>
-              <w:shd w:fill="ffffff" w:val="clear"/>
-              <w:spacing w:after="240" w:before="240" w:line="229.44" w:lineRule="auto"/>
-              <w:rPr>
-                <w:rFonts w:ascii="Arial" w:cs="Arial" w:eastAsia="Arial" w:hAnsi="Arial"/>
-                <w:i w:val="1"/>
-                <w:sz w:val="22"/>
-                <w:szCs w:val="22"/>
-              </w:rPr>
-            </w:pPr>
-            <w:r>
-              <w:rPr>
-                <w:rtl w:val="0"/>
-              </w:rPr>
-            </w:r>
-          </w:p>
-        </w:tc>
-        <w:tc>
-          <w:tcPr>
-            <w:tcBorders>
-              <w:top w:color="000000" w:space="0" w:sz="0" w:val="nil"/>
-              <w:left w:color="000000" w:space="0" w:sz="0" w:val="nil"/>
-              <w:bottom w:color="000000" w:space="0" w:sz="8" w:val="single"/>
-              <w:right w:color="000000" w:space="0" w:sz="8" w:val="single"/>
-            </w:tcBorders>
-            <w:tcMar>
-              <w:top w:w="100.0" w:type="dxa"/>
-              <w:left w:w="100.0" w:type="dxa"/>
-              <w:bottom w:w="100.0" w:type="dxa"/>
-              <w:right w:w="100.0" w:type="dxa"/>
-            </w:tcMar>
-            <w:vAlign w:val="top"/>
-          </w:tcPr>
-          <w:p>
-            <w:pPr>
-              <w:spacing w:after="240" w:before="240" w:line="276" w:lineRule="auto"/>
-              <w:rPr>
-                <w:rFonts w:ascii="Arial" w:cs="Arial" w:eastAsia="Arial" w:hAnsi="Arial"/>
-                <w:i w:val="1"/>
-                <w:sz w:val="22"/>
-                <w:szCs w:val="22"/>
-              </w:rPr>
-            </w:pPr>
-            <w:r>
-              <w:rPr>
-                <w:rFonts w:ascii="Arial" w:cs="Arial" w:eastAsia="Arial" w:hAnsi="Arial"/>
-                <w:i w:val="1"/>
-                <w:sz w:val="22"/>
-                <w:szCs w:val="22"/>
-                <w:rtl w:val="0"/>
-              </w:rPr>
-              <w:t xml:space="preserve">Li, Zhao, Zhou, Chen. Y.L, W.X, Z.Z, C.C. Hierarchical and Dynamic Pathfinding Algorithms in Game Maps 2011. Hebei University, Baoding City, 071002, Hebei Province, China. Key Lab. of Machine learning and Computational Intelligence</w:t>
-            </w:r>
-          </w:p>
-        </w:tc>
-      </w:tr>
-    </w:tbl>
-    <w:p>
-      <w:pPr>
-        <w:spacing w:after="240" w:before="240" w:line="276" w:lineRule="auto"/>
+      <w:r>
+        <w:rPr>
+          <w:rFonts w:ascii="Arial" w:cs="Arial" w:eastAsia="Arial" w:hAnsi="Arial"/>
+          <w:b w:val="0"/>
+          <w:sz w:val="22"/>
+          <w:szCs w:val="22"/>
+          <w:rtl w:val="0"/>
+        </w:rPr>
+        <w:t xml:space="preserve">Amador, G. P., &amp; Gomes, A. J. P. (2018). XTrek: An Influence-Aware Technique for Dijkstra’s and A Pathfinders. </w:t>
+      </w:r>
+      <w:r>
+        <w:rPr>
+          <w:rFonts w:ascii="Arial" w:cs="Arial" w:eastAsia="Arial" w:hAnsi="Arial"/>
+          <w:b w:val="0"/>
+          <w:i w:val="1"/>
+          <w:sz w:val="22"/>
+          <w:szCs w:val="22"/>
+          <w:rtl w:val="0"/>
+        </w:rPr>
+        <w:t xml:space="preserve">International Journal of Computer Games Technology</w:t>
+      </w:r>
+      <w:r>
+        <w:rPr>
+          <w:rFonts w:ascii="Arial" w:cs="Arial" w:eastAsia="Arial" w:hAnsi="Arial"/>
+          <w:b w:val="0"/>
+          <w:sz w:val="22"/>
+          <w:szCs w:val="22"/>
+          <w:rtl w:val="0"/>
+        </w:rPr>
+        <w:t xml:space="preserve">, </w:t>
+      </w:r>
+      <w:r>
+        <w:rPr>
+          <w:rFonts w:ascii="Arial" w:cs="Arial" w:eastAsia="Arial" w:hAnsi="Arial"/>
+          <w:b w:val="0"/>
+          <w:i w:val="1"/>
+          <w:sz w:val="22"/>
+          <w:szCs w:val="22"/>
+          <w:rtl w:val="0"/>
+        </w:rPr>
+        <w:t xml:space="preserve">2018</w:t>
+      </w:r>
+      <w:r>
+        <w:rPr>
+          <w:rFonts w:ascii="Arial" w:cs="Arial" w:eastAsia="Arial" w:hAnsi="Arial"/>
+          <w:b w:val="0"/>
+          <w:sz w:val="22"/>
+          <w:szCs w:val="22"/>
+          <w:rtl w:val="0"/>
+        </w:rPr>
+        <w:t xml:space="preserve">. https://doi.org/10.1155/2018/5184605</w:t>
+      </w:r>
+    </w:p>
+    <w:p>
+      <w:pPr>
+        <w:widowControl w:val="0"/>
+        <w:spacing w:after="240" w:before="240" w:line="240" w:lineRule="auto"/>
+        <w:ind w:left="480"/>
+        <w:rPr>
+          <w:rFonts w:ascii="Arial" w:cs="Arial" w:eastAsia="Arial" w:hAnsi="Arial"/>
+          <w:sz w:val="22"/>
+          <w:szCs w:val="22"/>
+        </w:rPr>
+      </w:pPr>
+      <w:r>
+        <w:rPr>
+          <w:rFonts w:ascii="Arial" w:cs="Arial" w:eastAsia="Arial" w:hAnsi="Arial"/>
+          <w:sz w:val="22"/>
+          <w:szCs w:val="22"/>
+          <w:rtl w:val="0"/>
+        </w:rPr>
+        <w:t xml:space="preserve">Carlos Gonçalves Adaixo, M., &amp; Abel João Padrão Gomes, D. (n.d.). </w:t>
+      </w:r>
+      <w:r>
+        <w:rPr>
+          <w:rFonts w:ascii="Arial" w:cs="Arial" w:eastAsia="Arial" w:hAnsi="Arial"/>
+          <w:i w:val="1"/>
+          <w:sz w:val="22"/>
+          <w:szCs w:val="22"/>
+          <w:rtl w:val="0"/>
+        </w:rPr>
+        <w:t xml:space="preserve">UNIVERSIDADE DA BEIRA INTERIOR Engenharia Influence Map-Based Pathfinding Algorithms in Video Games</w:t>
+      </w:r>
+      <w:r>
+        <w:rPr>
+          <w:rFonts w:ascii="Arial" w:cs="Arial" w:eastAsia="Arial" w:hAnsi="Arial"/>
+          <w:sz w:val="22"/>
+          <w:szCs w:val="22"/>
+          <w:rtl w:val="0"/>
+        </w:rPr>
+        <w:t xml:space="preserve">.</w:t>
+      </w:r>
+    </w:p>
+    <w:p>
+      <w:pPr>
+        <w:widowControl w:val="0"/>
+        <w:spacing w:after="240" w:before="240" w:line="240" w:lineRule="auto"/>
+        <w:ind w:left="480"/>
+        <w:rPr>
+          <w:rFonts w:ascii="Arial" w:cs="Arial" w:eastAsia="Arial" w:hAnsi="Arial"/>
+          <w:sz w:val="22"/>
+          <w:szCs w:val="22"/>
+        </w:rPr>
+      </w:pPr>
+      <w:r>
+        <w:rPr>
+          <w:rFonts w:ascii="Arial" w:cs="Arial" w:eastAsia="Arial" w:hAnsi="Arial"/>
+          <w:sz w:val="22"/>
+          <w:szCs w:val="22"/>
+          <w:rtl w:val="0"/>
+        </w:rPr>
+        <w:t xml:space="preserve">Dijjkstra, E. W. (1959). A Note on Two Problems in Connexion with Graphs. In </w:t>
+      </w:r>
+      <w:r>
+        <w:rPr>
+          <w:rFonts w:ascii="Arial" w:cs="Arial" w:eastAsia="Arial" w:hAnsi="Arial"/>
+          <w:i w:val="1"/>
+          <w:sz w:val="22"/>
+          <w:szCs w:val="22"/>
+          <w:rtl w:val="0"/>
+        </w:rPr>
+        <w:t xml:space="preserve">NUMERISCHE MATHEMATIK</w:t>
+      </w:r>
+      <w:r>
+        <w:rPr>
+          <w:rFonts w:ascii="Arial" w:cs="Arial" w:eastAsia="Arial" w:hAnsi="Arial"/>
+          <w:sz w:val="22"/>
+          <w:szCs w:val="22"/>
+          <w:rtl w:val="0"/>
+        </w:rPr>
+        <w:t xml:space="preserve"> (Vol. 1, Issue 1). https://doi.org/10.1016/0042-6989(66)90039-3</w:t>
+      </w:r>
+    </w:p>
+    <w:p>
+      <w:pPr>
+        <w:widowControl w:val="0"/>
+        <w:spacing w:after="240" w:before="240" w:line="240" w:lineRule="auto"/>
+        <w:ind w:left="480"/>
+        <w:rPr>
+          <w:rFonts w:ascii="Arial" w:cs="Arial" w:eastAsia="Arial" w:hAnsi="Arial"/>
+          <w:sz w:val="22"/>
+          <w:szCs w:val="22"/>
+        </w:rPr>
+      </w:pPr>
+      <w:r>
+        <w:rPr>
+          <w:rFonts w:ascii="Arial" w:cs="Arial" w:eastAsia="Arial" w:hAnsi="Arial"/>
+          <w:sz w:val="22"/>
+          <w:szCs w:val="22"/>
+          <w:rtl w:val="0"/>
+        </w:rPr>
+        <w:t xml:space="preserve">Ezra Sidran,  by D. (n.d.). </w:t>
+      </w:r>
+      <w:r>
+        <w:rPr>
+          <w:rFonts w:ascii="Arial" w:cs="Arial" w:eastAsia="Arial" w:hAnsi="Arial"/>
+          <w:i w:val="1"/>
+          <w:sz w:val="22"/>
+          <w:szCs w:val="22"/>
+          <w:rtl w:val="0"/>
+        </w:rPr>
+        <w:t xml:space="preserve">An Analysis of Dimdal’s 1 “An Optimal Pathfinder for Vehicles in Real-World Terrain Maps” Spring 2005</w:t>
+      </w:r>
+      <w:r>
+        <w:rPr>
+          <w:rFonts w:ascii="Arial" w:cs="Arial" w:eastAsia="Arial" w:hAnsi="Arial"/>
+          <w:sz w:val="22"/>
+          <w:szCs w:val="22"/>
+          <w:rtl w:val="0"/>
+        </w:rPr>
+        <w:t xml:space="preserve">.</w:t>
+      </w:r>
+    </w:p>
+    <w:p>
+      <w:pPr>
+        <w:widowControl w:val="0"/>
+        <w:spacing w:after="240" w:before="240" w:line="240" w:lineRule="auto"/>
+        <w:ind w:left="480"/>
+        <w:rPr>
+          <w:rFonts w:ascii="Arial" w:cs="Arial" w:eastAsia="Arial" w:hAnsi="Arial"/>
+          <w:sz w:val="22"/>
+          <w:szCs w:val="22"/>
+        </w:rPr>
+      </w:pPr>
+      <w:r>
+        <w:rPr>
+          <w:rFonts w:ascii="Arial" w:cs="Arial" w:eastAsia="Arial" w:hAnsi="Arial"/>
+          <w:sz w:val="22"/>
+          <w:szCs w:val="22"/>
+          <w:rtl w:val="0"/>
+        </w:rPr>
+        <w:t xml:space="preserve">Graham Hugh McCabe Stephen Sheridan, R. (2003). Issue 2 Article 6 2003 Part of the Computer and Systems Architecture Commons. </w:t>
+      </w:r>
+      <w:r>
+        <w:rPr>
+          <w:rFonts w:ascii="Arial" w:cs="Arial" w:eastAsia="Arial" w:hAnsi="Arial"/>
+          <w:i w:val="1"/>
+          <w:sz w:val="22"/>
+          <w:szCs w:val="22"/>
+          <w:rtl w:val="0"/>
+        </w:rPr>
+        <w:t xml:space="preserve">The ITB Journal</w:t>
+      </w:r>
+      <w:r>
+        <w:rPr>
+          <w:rFonts w:ascii="Arial" w:cs="Arial" w:eastAsia="Arial" w:hAnsi="Arial"/>
+          <w:sz w:val="22"/>
+          <w:szCs w:val="22"/>
+          <w:rtl w:val="0"/>
+        </w:rPr>
+        <w:t xml:space="preserve">, </w:t>
+      </w:r>
+      <w:r>
+        <w:rPr>
+          <w:rFonts w:ascii="Arial" w:cs="Arial" w:eastAsia="Arial" w:hAnsi="Arial"/>
+          <w:i w:val="1"/>
+          <w:sz w:val="22"/>
+          <w:szCs w:val="22"/>
+          <w:rtl w:val="0"/>
+        </w:rPr>
+        <w:t xml:space="preserve">4</w:t>
+      </w:r>
+      <w:r>
+        <w:rPr>
+          <w:rFonts w:ascii="Arial" w:cs="Arial" w:eastAsia="Arial" w:hAnsi="Arial"/>
+          <w:sz w:val="22"/>
+          <w:szCs w:val="22"/>
+          <w:rtl w:val="0"/>
+        </w:rPr>
+        <w:t xml:space="preserve">(2). https://doi.org/10.21427/D7ZQ9J</w:t>
+      </w:r>
+    </w:p>
+    <w:p>
+      <w:pPr>
+        <w:widowControl w:val="0"/>
+        <w:spacing w:after="240" w:before="240" w:line="240" w:lineRule="auto"/>
+        <w:ind w:left="480"/>
+        <w:rPr>
+          <w:rFonts w:ascii="Arial" w:cs="Arial" w:eastAsia="Arial" w:hAnsi="Arial"/>
+          <w:sz w:val="22"/>
+          <w:szCs w:val="22"/>
+        </w:rPr>
+      </w:pPr>
+      <w:r>
+        <w:rPr>
+          <w:rFonts w:ascii="Arial" w:cs="Arial" w:eastAsia="Arial" w:hAnsi="Arial"/>
+          <w:sz w:val="22"/>
+          <w:szCs w:val="22"/>
+          <w:rtl w:val="0"/>
+        </w:rPr>
+        <w:t xml:space="preserve">P. E. Hart, N. J. N. and B. R. (1968). A Formal Basis for the Heuristic Determination of Minimum Cost Paths. In </w:t>
+      </w:r>
+      <w:r>
+        <w:rPr>
+          <w:rFonts w:ascii="Arial" w:cs="Arial" w:eastAsia="Arial" w:hAnsi="Arial"/>
+          <w:i w:val="1"/>
+          <w:sz w:val="22"/>
+          <w:szCs w:val="22"/>
+          <w:rtl w:val="0"/>
+        </w:rPr>
+        <w:t xml:space="preserve">IEEE Transactions on Systems Science and Cybernetics</w:t>
+      </w:r>
+      <w:r>
+        <w:rPr>
+          <w:rFonts w:ascii="Arial" w:cs="Arial" w:eastAsia="Arial" w:hAnsi="Arial"/>
+          <w:sz w:val="22"/>
+          <w:szCs w:val="22"/>
+          <w:rtl w:val="0"/>
+        </w:rPr>
+        <w:t xml:space="preserve"> (pp. 100–107). IEEE.</w:t>
+      </w:r>
+    </w:p>
+    <w:p>
+      <w:pPr>
+        <w:widowControl w:val="0"/>
+        <w:spacing w:after="240" w:before="240" w:line="240" w:lineRule="auto"/>
+        <w:ind w:left="480"/>
+        <w:rPr>
+          <w:rFonts w:ascii="Arial" w:cs="Arial" w:eastAsia="Arial" w:hAnsi="Arial"/>
+          <w:sz w:val="22"/>
+          <w:szCs w:val="22"/>
+        </w:rPr>
+      </w:pPr>
+      <w:r>
+        <w:rPr>
+          <w:rFonts w:ascii="Arial" w:cs="Arial" w:eastAsia="Arial" w:hAnsi="Arial"/>
+          <w:sz w:val="22"/>
+          <w:szCs w:val="22"/>
+          <w:rtl w:val="0"/>
+        </w:rPr>
+        <w:t xml:space="preserve">Sazaki, Y., Primanita, A., &amp; Syahroyni, M. (2018). Pathfinding car racing game using dynamic pathfinding algorithm and algorithm A</w:t>
+      </w:r>
+      <w:r>
+        <w:rPr>
+          <w:rFonts w:ascii="Cambria Math" w:cs="Cambria Math" w:eastAsia="Cambria Math" w:hAnsi="Cambria Math"/>
+          <w:sz w:val="22"/>
+          <w:szCs w:val="22"/>
+          <w:rtl w:val="0"/>
+        </w:rPr>
+        <w:t xml:space="preserve">∗</w:t>
+      </w:r>
+      <w:r>
+        <w:rPr>
+          <w:rFonts w:ascii="Arial" w:cs="Arial" w:eastAsia="Arial" w:hAnsi="Arial"/>
+          <w:sz w:val="22"/>
+          <w:szCs w:val="22"/>
+          <w:rtl w:val="0"/>
+        </w:rPr>
+        <w:t xml:space="preserve">. </w:t>
+      </w:r>
+      <w:r>
+        <w:rPr>
+          <w:rFonts w:ascii="Arial" w:cs="Arial" w:eastAsia="Arial" w:hAnsi="Arial"/>
+          <w:i w:val="1"/>
+          <w:sz w:val="22"/>
+          <w:szCs w:val="22"/>
+          <w:rtl w:val="0"/>
+        </w:rPr>
+        <w:t xml:space="preserve">Proceedings - ICWT 2017: 3rd International Conference on Wireless and Telematics 2017</w:t>
+      </w:r>
+      <w:r>
+        <w:rPr>
+          <w:rFonts w:ascii="Arial" w:cs="Arial" w:eastAsia="Arial" w:hAnsi="Arial"/>
+          <w:sz w:val="22"/>
+          <w:szCs w:val="22"/>
+          <w:rtl w:val="0"/>
+        </w:rPr>
+        <w:t xml:space="preserve">, </w:t>
+      </w:r>
+      <w:r>
+        <w:rPr>
+          <w:rFonts w:ascii="Arial" w:cs="Arial" w:eastAsia="Arial" w:hAnsi="Arial"/>
+          <w:i w:val="1"/>
+          <w:sz w:val="22"/>
+          <w:szCs w:val="22"/>
+          <w:rtl w:val="0"/>
+        </w:rPr>
+        <w:t xml:space="preserve">2017</w:t>
+      </w:r>
+      <w:r>
+        <w:rPr>
+          <w:rFonts w:ascii="Arial" w:cs="Arial" w:eastAsia="Arial" w:hAnsi="Arial"/>
+          <w:sz w:val="22"/>
+          <w:szCs w:val="22"/>
+          <w:rtl w:val="0"/>
+        </w:rPr>
+        <w:t xml:space="preserve">-</w:t>
+      </w:r>
+      <w:r>
+        <w:rPr>
+          <w:rFonts w:ascii="Arial" w:cs="Arial" w:eastAsia="Arial" w:hAnsi="Arial"/>
+          <w:i w:val="1"/>
+          <w:sz w:val="22"/>
+          <w:szCs w:val="22"/>
+          <w:rtl w:val="0"/>
+        </w:rPr>
+        <w:t xml:space="preserve">July</w:t>
+      </w:r>
+      <w:r>
+        <w:rPr>
+          <w:rFonts w:ascii="Arial" w:cs="Arial" w:eastAsia="Arial" w:hAnsi="Arial"/>
+          <w:sz w:val="22"/>
+          <w:szCs w:val="22"/>
+          <w:rtl w:val="0"/>
+        </w:rPr>
+        <w:t xml:space="preserve">, 164–169. https://doi.org/10.1109/ICWT.2017.8284160</w:t>
+      </w:r>
+    </w:p>
+    <w:p>
+      <w:pPr>
+        <w:widowControl w:val="0"/>
+        <w:spacing w:after="240" w:before="240" w:line="240" w:lineRule="auto"/>
+        <w:ind w:left="480"/>
+        <w:rPr>
+          <w:rFonts w:ascii="Arial" w:cs="Arial" w:eastAsia="Arial" w:hAnsi="Arial"/>
+          <w:sz w:val="22"/>
+          <w:szCs w:val="22"/>
+        </w:rPr>
+      </w:pPr>
+      <w:r>
+        <w:rPr>
+          <w:rFonts w:ascii="Arial" w:cs="Arial" w:eastAsia="Arial" w:hAnsi="Arial"/>
+          <w:sz w:val="22"/>
+          <w:szCs w:val="22"/>
+          <w:rtl w:val="0"/>
+        </w:rPr>
+        <w:t xml:space="preserve">Stuart Russel, P. N. (2010). Artificial intelligence: A Modern Approach. In </w:t>
+      </w:r>
+      <w:r>
+        <w:rPr>
+          <w:rFonts w:ascii="Arial" w:cs="Arial" w:eastAsia="Arial" w:hAnsi="Arial"/>
+          <w:i w:val="1"/>
+          <w:sz w:val="22"/>
+          <w:szCs w:val="22"/>
+          <w:rtl w:val="0"/>
+        </w:rPr>
+        <w:t xml:space="preserve">2010 The 2nd International Conference on Computer and Automation Engineering, ICCAE 2010</w:t>
+      </w:r>
+      <w:r>
+        <w:rPr>
+          <w:rFonts w:ascii="Arial" w:cs="Arial" w:eastAsia="Arial" w:hAnsi="Arial"/>
+          <w:sz w:val="22"/>
+          <w:szCs w:val="22"/>
+          <w:rtl w:val="0"/>
+        </w:rPr>
+        <w:t xml:space="preserve"> (Vol. 4). https://doi.org/10.1109/ICCAE.2010.5451578</w:t>
+      </w:r>
+    </w:p>
+    <w:p>
+      <w:pPr>
+        <w:widowControl w:val="0"/>
+        <w:spacing w:after="240" w:before="240" w:line="240" w:lineRule="auto"/>
+        <w:ind w:left="480"/>
+        <w:rPr>
+          <w:rFonts w:ascii="Arial" w:cs="Arial" w:eastAsia="Arial" w:hAnsi="Arial"/>
+          <w:sz w:val="22"/>
+          <w:szCs w:val="22"/>
+        </w:rPr>
+      </w:pPr>
+      <w:r>
+        <w:rPr>
+          <w:rFonts w:ascii="Arial" w:cs="Arial" w:eastAsia="Arial" w:hAnsi="Arial"/>
+          <w:sz w:val="22"/>
+          <w:szCs w:val="22"/>
+          <w:rtl w:val="0"/>
+        </w:rPr>
+        <w:t xml:space="preserve">Yan Li, Wenju Zhao, Zhenhua Zhou, C. C. (2013). Hierarchical and Dynamic Pathfinding Algorithms in Game Maps. </w:t>
+      </w:r>
+      <w:r>
+        <w:rPr>
+          <w:rFonts w:ascii="Arial" w:cs="Arial" w:eastAsia="Arial" w:hAnsi="Arial"/>
+          <w:i w:val="1"/>
+          <w:sz w:val="22"/>
+          <w:szCs w:val="22"/>
+          <w:rtl w:val="0"/>
+        </w:rPr>
+        <w:t xml:space="preserve">International Journal of Advancements in Computing Technology</w:t>
+      </w:r>
+      <w:r>
+        <w:rPr>
+          <w:rFonts w:ascii="Arial" w:cs="Arial" w:eastAsia="Arial" w:hAnsi="Arial"/>
+          <w:sz w:val="22"/>
+          <w:szCs w:val="22"/>
+          <w:rtl w:val="0"/>
+        </w:rPr>
+        <w:t xml:space="preserve">, </w:t>
+      </w:r>
+      <w:r>
+        <w:rPr>
+          <w:rFonts w:ascii="Arial" w:cs="Arial" w:eastAsia="Arial" w:hAnsi="Arial"/>
+          <w:i w:val="1"/>
+          <w:sz w:val="22"/>
+          <w:szCs w:val="22"/>
+          <w:rtl w:val="0"/>
+        </w:rPr>
+        <w:t xml:space="preserve">5</w:t>
+      </w:r>
+      <w:r>
+        <w:rPr>
+          <w:rFonts w:ascii="Arial" w:cs="Arial" w:eastAsia="Arial" w:hAnsi="Arial"/>
+          <w:sz w:val="22"/>
+          <w:szCs w:val="22"/>
+          <w:rtl w:val="0"/>
+        </w:rPr>
+        <w:t xml:space="preserve">(11), 87–98. https://doi.org/10.4156/ijact.vol5.issue11.10</w:t>
+      </w:r>
+    </w:p>
+    <w:p>
+      <w:pPr>
+        <w:spacing w:after="240" w:before="240" w:line="240" w:lineRule="auto"/>
+        <w:jc w:val="both"/>
+        <w:rPr/>
+      </w:pPr>
+      <w:r>
+        <w:rPr>
+          <w:rtl w:val="0"/>
+        </w:rPr>
+      </w:r>
+    </w:p>
+    <w:p>
+      <w:pPr>
+        <w:pStyle w:val="Heading1"/>
+        <w:keepNext w:val="0"/>
+        <w:spacing w:after="120" w:before="480" w:line="276" w:lineRule="auto"/>
         <w:rPr>
           <w:b w:val="1"/>
         </w:rPr>
       </w:pPr>
+      <w:bookmarkStart w:colFirst="0" w:colLast="0" w:name="_heading=h.8tti7iic44am" w:id="31"/>
+      <w:bookmarkEnd w:id="31"/>
       <w:r>
         <w:rPr>
           <w:rtl w:val="0"/>
@@ -4195,7 +5114,7 @@
       </w:r>
     </w:p>
     <w:sectPr>
-      <w:footerReference r:id="rId10" w:type="default"/>
+      <w:footerReference r:id="rId9" w:type="default"/>
       <w:pgSz w:h="16838" w:w="11906"/>
       <w:pgMar w:bottom="1440" w:top="270" w:left="1440" w:right="1440" w:header="708" w:footer="708"/>
       <w:pgNumType w:start="0"/>
@@ -4371,10 +5290,10 @@
       <w:lvlText w:val="%1."/>
       <w:lvlJc w:val="left"/>
       <w:pPr>
-        <w:ind w:left="1429" w:hanging="360"/>
+        <w:ind w:left="1440" w:hanging="360"/>
       </w:pPr>
       <w:rPr>
-        <w:vertAlign w:val="baseline"/>
+        <w:u w:val="none"/>
       </w:rPr>
     </w:lvl>
     <w:lvl w:ilvl="1">
@@ -4383,10 +5302,10 @@
       <w:lvlText w:val="%2."/>
       <w:lvlJc w:val="left"/>
       <w:pPr>
-        <w:ind w:left="2149" w:hanging="360"/>
+        <w:ind w:left="2160" w:hanging="360"/>
       </w:pPr>
       <w:rPr>
-        <w:vertAlign w:val="baseline"/>
+        <w:u w:val="none"/>
       </w:rPr>
     </w:lvl>
     <w:lvl w:ilvl="2">
@@ -4395,10 +5314,10 @@
       <w:lvlText w:val="%3."/>
       <w:lvlJc w:val="right"/>
       <w:pPr>
-        <w:ind w:left="2869" w:hanging="180"/>
+        <w:ind w:left="2880" w:hanging="360"/>
       </w:pPr>
       <w:rPr>
-        <w:vertAlign w:val="baseline"/>
+        <w:u w:val="none"/>
       </w:rPr>
     </w:lvl>
     <w:lvl w:ilvl="3">
@@ -4407,10 +5326,10 @@
       <w:lvlText w:val="%4."/>
       <w:lvlJc w:val="left"/>
       <w:pPr>
-        <w:ind w:left="3589" w:hanging="360"/>
+        <w:ind w:left="3600" w:hanging="360"/>
       </w:pPr>
       <w:rPr>
-        <w:vertAlign w:val="baseline"/>
+        <w:u w:val="none"/>
       </w:rPr>
     </w:lvl>
     <w:lvl w:ilvl="4">
@@ -4419,10 +5338,10 @@
       <w:lvlText w:val="%5."/>
       <w:lvlJc w:val="left"/>
       <w:pPr>
-        <w:ind w:left="4309" w:hanging="360"/>
+        <w:ind w:left="4320" w:hanging="360"/>
       </w:pPr>
       <w:rPr>
-        <w:vertAlign w:val="baseline"/>
+        <w:u w:val="none"/>
       </w:rPr>
     </w:lvl>
     <w:lvl w:ilvl="5">
@@ -4431,10 +5350,10 @@
       <w:lvlText w:val="%6."/>
       <w:lvlJc w:val="right"/>
       <w:pPr>
-        <w:ind w:left="5029" w:hanging="180"/>
+        <w:ind w:left="5040" w:hanging="360"/>
       </w:pPr>
       <w:rPr>
-        <w:vertAlign w:val="baseline"/>
+        <w:u w:val="none"/>
       </w:rPr>
     </w:lvl>
     <w:lvl w:ilvl="6">
@@ -4443,10 +5362,10 @@
       <w:lvlText w:val="%7."/>
       <w:lvlJc w:val="left"/>
       <w:pPr>
-        <w:ind w:left="5749" w:hanging="360"/>
+        <w:ind w:left="5760" w:hanging="360"/>
       </w:pPr>
       <w:rPr>
-        <w:vertAlign w:val="baseline"/>
+        <w:u w:val="none"/>
       </w:rPr>
     </w:lvl>
     <w:lvl w:ilvl="7">
@@ -4455,10 +5374,10 @@
       <w:lvlText w:val="%8."/>
       <w:lvlJc w:val="left"/>
       <w:pPr>
-        <w:ind w:left="6469" w:hanging="360"/>
+        <w:ind w:left="6480" w:hanging="360"/>
       </w:pPr>
       <w:rPr>
-        <w:vertAlign w:val="baseline"/>
+        <w:u w:val="none"/>
       </w:rPr>
     </w:lvl>
     <w:lvl w:ilvl="8">
@@ -4467,15 +5386,467 @@
       <w:lvlText w:val="%9."/>
       <w:lvlJc w:val="right"/>
       <w:pPr>
-        <w:ind w:left="7189" w:hanging="180"/>
+        <w:ind w:left="7200" w:hanging="360"/>
       </w:pPr>
       <w:rPr>
-        <w:vertAlign w:val="baseline"/>
+        <w:u w:val="none"/>
+      </w:rPr>
+    </w:lvl>
+  </w:abstractNum>
+  <w:abstractNum w:abstractNumId="2">
+    <w:lvl w:ilvl="0">
+      <w:start w:val="1"/>
+      <w:numFmt w:val="decimal"/>
+      <w:lvlText w:val="%1."/>
+      <w:lvlJc w:val="left"/>
+      <w:pPr>
+        <w:ind w:left="1440" w:hanging="360"/>
+      </w:pPr>
+      <w:rPr>
+        <w:u w:val="none"/>
+      </w:rPr>
+    </w:lvl>
+    <w:lvl w:ilvl="1">
+      <w:start w:val="1"/>
+      <w:numFmt w:val="lowerLetter"/>
+      <w:lvlText w:val="%2."/>
+      <w:lvlJc w:val="left"/>
+      <w:pPr>
+        <w:ind w:left="2160" w:hanging="360"/>
+      </w:pPr>
+      <w:rPr>
+        <w:u w:val="none"/>
+      </w:rPr>
+    </w:lvl>
+    <w:lvl w:ilvl="2">
+      <w:start w:val="1"/>
+      <w:numFmt w:val="lowerRoman"/>
+      <w:lvlText w:val="%3."/>
+      <w:lvlJc w:val="right"/>
+      <w:pPr>
+        <w:ind w:left="2880" w:hanging="360"/>
+      </w:pPr>
+      <w:rPr>
+        <w:u w:val="none"/>
+      </w:rPr>
+    </w:lvl>
+    <w:lvl w:ilvl="3">
+      <w:start w:val="1"/>
+      <w:numFmt w:val="decimal"/>
+      <w:lvlText w:val="%4."/>
+      <w:lvlJc w:val="left"/>
+      <w:pPr>
+        <w:ind w:left="3600" w:hanging="360"/>
+      </w:pPr>
+      <w:rPr>
+        <w:u w:val="none"/>
+      </w:rPr>
+    </w:lvl>
+    <w:lvl w:ilvl="4">
+      <w:start w:val="1"/>
+      <w:numFmt w:val="lowerLetter"/>
+      <w:lvlText w:val="%5."/>
+      <w:lvlJc w:val="left"/>
+      <w:pPr>
+        <w:ind w:left="4320" w:hanging="360"/>
+      </w:pPr>
+      <w:rPr>
+        <w:u w:val="none"/>
+      </w:rPr>
+    </w:lvl>
+    <w:lvl w:ilvl="5">
+      <w:start w:val="1"/>
+      <w:numFmt w:val="lowerRoman"/>
+      <w:lvlText w:val="%6."/>
+      <w:lvlJc w:val="right"/>
+      <w:pPr>
+        <w:ind w:left="5040" w:hanging="360"/>
+      </w:pPr>
+      <w:rPr>
+        <w:u w:val="none"/>
+      </w:rPr>
+    </w:lvl>
+    <w:lvl w:ilvl="6">
+      <w:start w:val="1"/>
+      <w:numFmt w:val="decimal"/>
+      <w:lvlText w:val="%7."/>
+      <w:lvlJc w:val="left"/>
+      <w:pPr>
+        <w:ind w:left="5760" w:hanging="360"/>
+      </w:pPr>
+      <w:rPr>
+        <w:u w:val="none"/>
+      </w:rPr>
+    </w:lvl>
+    <w:lvl w:ilvl="7">
+      <w:start w:val="1"/>
+      <w:numFmt w:val="lowerLetter"/>
+      <w:lvlText w:val="%8."/>
+      <w:lvlJc w:val="left"/>
+      <w:pPr>
+        <w:ind w:left="6480" w:hanging="360"/>
+      </w:pPr>
+      <w:rPr>
+        <w:u w:val="none"/>
+      </w:rPr>
+    </w:lvl>
+    <w:lvl w:ilvl="8">
+      <w:start w:val="1"/>
+      <w:numFmt w:val="lowerRoman"/>
+      <w:lvlText w:val="%9."/>
+      <w:lvlJc w:val="right"/>
+      <w:pPr>
+        <w:ind w:left="7200" w:hanging="360"/>
+      </w:pPr>
+      <w:rPr>
+        <w:u w:val="none"/>
+      </w:rPr>
+    </w:lvl>
+  </w:abstractNum>
+  <w:abstractNum w:abstractNumId="3">
+    <w:lvl w:ilvl="0">
+      <w:start w:val="1"/>
+      <w:numFmt w:val="decimal"/>
+      <w:lvlText w:val="%1."/>
+      <w:lvlJc w:val="left"/>
+      <w:pPr>
+        <w:ind w:left="1440" w:hanging="360"/>
+      </w:pPr>
+      <w:rPr>
+        <w:u w:val="none"/>
+      </w:rPr>
+    </w:lvl>
+    <w:lvl w:ilvl="1">
+      <w:start w:val="1"/>
+      <w:numFmt w:val="lowerLetter"/>
+      <w:lvlText w:val="%2."/>
+      <w:lvlJc w:val="left"/>
+      <w:pPr>
+        <w:ind w:left="2160" w:hanging="360"/>
+      </w:pPr>
+      <w:rPr>
+        <w:u w:val="none"/>
+      </w:rPr>
+    </w:lvl>
+    <w:lvl w:ilvl="2">
+      <w:start w:val="1"/>
+      <w:numFmt w:val="lowerRoman"/>
+      <w:lvlText w:val="%3."/>
+      <w:lvlJc w:val="right"/>
+      <w:pPr>
+        <w:ind w:left="2880" w:hanging="360"/>
+      </w:pPr>
+      <w:rPr>
+        <w:u w:val="none"/>
+      </w:rPr>
+    </w:lvl>
+    <w:lvl w:ilvl="3">
+      <w:start w:val="1"/>
+      <w:numFmt w:val="decimal"/>
+      <w:lvlText w:val="%4."/>
+      <w:lvlJc w:val="left"/>
+      <w:pPr>
+        <w:ind w:left="3600" w:hanging="360"/>
+      </w:pPr>
+      <w:rPr>
+        <w:u w:val="none"/>
+      </w:rPr>
+    </w:lvl>
+    <w:lvl w:ilvl="4">
+      <w:start w:val="1"/>
+      <w:numFmt w:val="lowerLetter"/>
+      <w:lvlText w:val="%5."/>
+      <w:lvlJc w:val="left"/>
+      <w:pPr>
+        <w:ind w:left="4320" w:hanging="360"/>
+      </w:pPr>
+      <w:rPr>
+        <w:u w:val="none"/>
+      </w:rPr>
+    </w:lvl>
+    <w:lvl w:ilvl="5">
+      <w:start w:val="1"/>
+      <w:numFmt w:val="lowerRoman"/>
+      <w:lvlText w:val="%6."/>
+      <w:lvlJc w:val="right"/>
+      <w:pPr>
+        <w:ind w:left="5040" w:hanging="360"/>
+      </w:pPr>
+      <w:rPr>
+        <w:u w:val="none"/>
+      </w:rPr>
+    </w:lvl>
+    <w:lvl w:ilvl="6">
+      <w:start w:val="1"/>
+      <w:numFmt w:val="decimal"/>
+      <w:lvlText w:val="%7."/>
+      <w:lvlJc w:val="left"/>
+      <w:pPr>
+        <w:ind w:left="5760" w:hanging="360"/>
+      </w:pPr>
+      <w:rPr>
+        <w:u w:val="none"/>
+      </w:rPr>
+    </w:lvl>
+    <w:lvl w:ilvl="7">
+      <w:start w:val="1"/>
+      <w:numFmt w:val="lowerLetter"/>
+      <w:lvlText w:val="%8."/>
+      <w:lvlJc w:val="left"/>
+      <w:pPr>
+        <w:ind w:left="6480" w:hanging="360"/>
+      </w:pPr>
+      <w:rPr>
+        <w:u w:val="none"/>
+      </w:rPr>
+    </w:lvl>
+    <w:lvl w:ilvl="8">
+      <w:start w:val="1"/>
+      <w:numFmt w:val="lowerRoman"/>
+      <w:lvlText w:val="%9."/>
+      <w:lvlJc w:val="right"/>
+      <w:pPr>
+        <w:ind w:left="7200" w:hanging="360"/>
+      </w:pPr>
+      <w:rPr>
+        <w:u w:val="none"/>
+      </w:rPr>
+    </w:lvl>
+  </w:abstractNum>
+  <w:abstractNum w:abstractNumId="4">
+    <w:lvl w:ilvl="0">
+      <w:start w:val="1"/>
+      <w:numFmt w:val="decimal"/>
+      <w:lvlText w:val="%1."/>
+      <w:lvlJc w:val="left"/>
+      <w:pPr>
+        <w:ind w:left="1440" w:hanging="360"/>
+      </w:pPr>
+      <w:rPr>
+        <w:u w:val="none"/>
+      </w:rPr>
+    </w:lvl>
+    <w:lvl w:ilvl="1">
+      <w:start w:val="1"/>
+      <w:numFmt w:val="lowerLetter"/>
+      <w:lvlText w:val="%2."/>
+      <w:lvlJc w:val="left"/>
+      <w:pPr>
+        <w:ind w:left="2160" w:hanging="360"/>
+      </w:pPr>
+      <w:rPr>
+        <w:u w:val="none"/>
+      </w:rPr>
+    </w:lvl>
+    <w:lvl w:ilvl="2">
+      <w:start w:val="1"/>
+      <w:numFmt w:val="lowerRoman"/>
+      <w:lvlText w:val="%3."/>
+      <w:lvlJc w:val="right"/>
+      <w:pPr>
+        <w:ind w:left="2880" w:hanging="360"/>
+      </w:pPr>
+      <w:rPr>
+        <w:u w:val="none"/>
+      </w:rPr>
+    </w:lvl>
+    <w:lvl w:ilvl="3">
+      <w:start w:val="1"/>
+      <w:numFmt w:val="decimal"/>
+      <w:lvlText w:val="%4."/>
+      <w:lvlJc w:val="left"/>
+      <w:pPr>
+        <w:ind w:left="3600" w:hanging="360"/>
+      </w:pPr>
+      <w:rPr>
+        <w:u w:val="none"/>
+      </w:rPr>
+    </w:lvl>
+    <w:lvl w:ilvl="4">
+      <w:start w:val="1"/>
+      <w:numFmt w:val="lowerLetter"/>
+      <w:lvlText w:val="%5."/>
+      <w:lvlJc w:val="left"/>
+      <w:pPr>
+        <w:ind w:left="4320" w:hanging="360"/>
+      </w:pPr>
+      <w:rPr>
+        <w:u w:val="none"/>
+      </w:rPr>
+    </w:lvl>
+    <w:lvl w:ilvl="5">
+      <w:start w:val="1"/>
+      <w:numFmt w:val="lowerRoman"/>
+      <w:lvlText w:val="%6."/>
+      <w:lvlJc w:val="right"/>
+      <w:pPr>
+        <w:ind w:left="5040" w:hanging="360"/>
+      </w:pPr>
+      <w:rPr>
+        <w:u w:val="none"/>
+      </w:rPr>
+    </w:lvl>
+    <w:lvl w:ilvl="6">
+      <w:start w:val="1"/>
+      <w:numFmt w:val="decimal"/>
+      <w:lvlText w:val="%7."/>
+      <w:lvlJc w:val="left"/>
+      <w:pPr>
+        <w:ind w:left="5760" w:hanging="360"/>
+      </w:pPr>
+      <w:rPr>
+        <w:u w:val="none"/>
+      </w:rPr>
+    </w:lvl>
+    <w:lvl w:ilvl="7">
+      <w:start w:val="1"/>
+      <w:numFmt w:val="lowerLetter"/>
+      <w:lvlText w:val="%8."/>
+      <w:lvlJc w:val="left"/>
+      <w:pPr>
+        <w:ind w:left="6480" w:hanging="360"/>
+      </w:pPr>
+      <w:rPr>
+        <w:u w:val="none"/>
+      </w:rPr>
+    </w:lvl>
+    <w:lvl w:ilvl="8">
+      <w:start w:val="1"/>
+      <w:numFmt w:val="lowerRoman"/>
+      <w:lvlText w:val="%9."/>
+      <w:lvlJc w:val="right"/>
+      <w:pPr>
+        <w:ind w:left="7200" w:hanging="360"/>
+      </w:pPr>
+      <w:rPr>
+        <w:u w:val="none"/>
+      </w:rPr>
+    </w:lvl>
+  </w:abstractNum>
+  <w:abstractNum w:abstractNumId="5">
+    <w:lvl w:ilvl="0">
+      <w:start w:val="1"/>
+      <w:numFmt w:val="decimal"/>
+      <w:lvlText w:val="%1."/>
+      <w:lvlJc w:val="left"/>
+      <w:pPr>
+        <w:ind w:left="720" w:hanging="360"/>
+      </w:pPr>
+      <w:rPr>
+        <w:u w:val="none"/>
+      </w:rPr>
+    </w:lvl>
+    <w:lvl w:ilvl="1">
+      <w:start w:val="1"/>
+      <w:numFmt w:val="lowerLetter"/>
+      <w:lvlText w:val="%2."/>
+      <w:lvlJc w:val="left"/>
+      <w:pPr>
+        <w:ind w:left="1440" w:hanging="360"/>
+      </w:pPr>
+      <w:rPr>
+        <w:u w:val="none"/>
+      </w:rPr>
+    </w:lvl>
+    <w:lvl w:ilvl="2">
+      <w:start w:val="1"/>
+      <w:numFmt w:val="lowerRoman"/>
+      <w:lvlText w:val="%3."/>
+      <w:lvlJc w:val="right"/>
+      <w:pPr>
+        <w:ind w:left="2160" w:hanging="360"/>
+      </w:pPr>
+      <w:rPr>
+        <w:u w:val="none"/>
+      </w:rPr>
+    </w:lvl>
+    <w:lvl w:ilvl="3">
+      <w:start w:val="1"/>
+      <w:numFmt w:val="decimal"/>
+      <w:lvlText w:val="%4."/>
+      <w:lvlJc w:val="left"/>
+      <w:pPr>
+        <w:ind w:left="2880" w:hanging="360"/>
+      </w:pPr>
+      <w:rPr>
+        <w:u w:val="none"/>
+      </w:rPr>
+    </w:lvl>
+    <w:lvl w:ilvl="4">
+      <w:start w:val="1"/>
+      <w:numFmt w:val="lowerLetter"/>
+      <w:lvlText w:val="%5."/>
+      <w:lvlJc w:val="left"/>
+      <w:pPr>
+        <w:ind w:left="3600" w:hanging="360"/>
+      </w:pPr>
+      <w:rPr>
+        <w:u w:val="none"/>
+      </w:rPr>
+    </w:lvl>
+    <w:lvl w:ilvl="5">
+      <w:start w:val="1"/>
+      <w:numFmt w:val="lowerRoman"/>
+      <w:lvlText w:val="%6."/>
+      <w:lvlJc w:val="right"/>
+      <w:pPr>
+        <w:ind w:left="4320" w:hanging="360"/>
+      </w:pPr>
+      <w:rPr>
+        <w:u w:val="none"/>
+      </w:rPr>
+    </w:lvl>
+    <w:lvl w:ilvl="6">
+      <w:start w:val="1"/>
+      <w:numFmt w:val="decimal"/>
+      <w:lvlText w:val="%7."/>
+      <w:lvlJc w:val="left"/>
+      <w:pPr>
+        <w:ind w:left="5040" w:hanging="360"/>
+      </w:pPr>
+      <w:rPr>
+        <w:u w:val="none"/>
+      </w:rPr>
+    </w:lvl>
+    <w:lvl w:ilvl="7">
+      <w:start w:val="1"/>
+      <w:numFmt w:val="lowerLetter"/>
+      <w:lvlText w:val="%8."/>
+      <w:lvlJc w:val="left"/>
+      <w:pPr>
+        <w:ind w:left="5760" w:hanging="360"/>
+      </w:pPr>
+      <w:rPr>
+        <w:u w:val="none"/>
+      </w:rPr>
+    </w:lvl>
+    <w:lvl w:ilvl="8">
+      <w:start w:val="1"/>
+      <w:numFmt w:val="lowerRoman"/>
+      <w:lvlText w:val="%9."/>
+      <w:lvlJc w:val="right"/>
+      <w:pPr>
+        <w:ind w:left="6480" w:hanging="360"/>
+      </w:pPr>
+      <w:rPr>
+        <w:u w:val="none"/>
       </w:rPr>
     </w:lvl>
   </w:abstractNum>
   <w:num w:numId="1">
     <w:abstractNumId w:val="1"/>
+  </w:num>
+  <w:num w:numId="2">
+    <w:abstractNumId w:val="2"/>
+  </w:num>
+  <w:num w:numId="3">
+    <w:abstractNumId w:val="3"/>
+  </w:num>
+  <w:num w:numId="4">
+    <w:abstractNumId w:val="4"/>
+  </w:num>
+  <w:num w:numId="5">
+    <w:abstractNumId w:val="5"/>
   </w:num>
 </w:numbering>
 </file>
@@ -5456,19 +6827,6 @@
       </w:tblCellMar>
     </w:tblPr>
   </w:style>
-  <w:style w:type="table" w:styleId="Table8">
-    <w:basedOn w:val="TableNormal"/>
-    <w:tblPr>
-      <w:tblStyleRowBandSize w:val="1"/>
-      <w:tblStyleColBandSize w:val="1"/>
-      <w:tblCellMar>
-        <w:top w:w="100.0" w:type="dxa"/>
-        <w:left w:w="100.0" w:type="dxa"/>
-        <w:bottom w:w="100.0" w:type="dxa"/>
-        <w:right w:w="100.0" w:type="dxa"/>
-      </w:tblCellMar>
-    </w:tblPr>
-  </w:style>
 </w:styles>
 </file>
 
@@ -5794,7 +7152,7 @@
 
 <file path=customXML/item1.xml><?xml version="1.0" encoding="utf-8"?>
 <go:gDocsCustomXmlDataStorage xmlns:go="http://customooxmlschemas.google.com/" xmlns:r="http://schemas.openxmlformats.org/officeDocument/2006/relationships">
-  <go:docsCustomData xmlns:go="http://customooxmlschemas.google.com/" roundtripDataSignature="AMtx7mhFdWY4r+wz/DY82TrcgYYdTBQNtQ==">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</go:docsCustomData>
+  <go:docsCustomData xmlns:go="http://customooxmlschemas.google.com/" roundtripDataSignature="AMtx7mi3KzXHPLjAGRxiZCqpLpr8ObXLDQ==">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</go:docsCustomData>
 </go:gDocsCustomXmlDataStorage>
 </file>
 

</xml_diff>